<commit_message>
Actualizacion plantillas pipc general y levantamiento
</commit_message>
<xml_diff>
--- a/Inputs/Templates/Levantamiento blanco prueba.docx
+++ b/Inputs/Templates/Levantamiento blanco prueba.docx
@@ -36403,7 +36403,7 @@
                 <v:stroke joinstyle="miter"/>
                 <v:path gradientshapeok="t" o:connecttype="rect"/>
               </v:shapetype>
-              <v:shape id="Cuadro de texto 2" o:spid="_x0000_s1026" type="#_x0000_t202" style="position:absolute;margin-left:172.2pt;margin-top:10.5pt;width:375.6pt;height:49.1pt;z-index:251660300;visibility:visible;mso-wrap-style:square;mso-width-percent:0;mso-height-percent:0;mso-wrap-distance-left:9pt;mso-wrap-distance-top:3.6pt;mso-wrap-distance-right:9pt;mso-wrap-distance-bottom:3.6pt;mso-position-horizontal:absolute;mso-position-horizontal-relative:margin;mso-position-vertical:absolute;mso-position-vertical-relative:text;mso-width-percent:0;mso-height-percent:0;mso-width-relative:margin;mso-height-relative:margin;v-text-anchor:top" o:gfxdata="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" filled="f" stroked="f">
+              <v:shape id="Cuadro de texto 2" o:spid="_x0000_s1026" type="#_x0000_t202" style="position:absolute;margin-left:172.2pt;margin-top:10.5pt;width:375.6pt;height:49.1pt;z-index:251660300;visibility:visible;mso-wrap-style:square;mso-width-percent:0;mso-height-percent:0;mso-wrap-distance-left:9pt;mso-wrap-distance-top:3.6pt;mso-wrap-distance-right:9pt;mso-wrap-distance-bottom:3.6pt;mso-position-horizontal:absolute;mso-position-horizontal-relative:margin;mso-position-vertical:absolute;mso-position-vertical-relative:text;mso-width-percent:0;mso-height-percent:0;mso-width-relative:margin;mso-height-relative:margin;v-text-anchor:top" o:gfxdata="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" filled="f" stroked="f">
                 <v:textbox>
                   <w:txbxContent>
                     <w:p>
@@ -38841,7 +38841,7 @@
                 <w:noProof/>
               </w:rPr>
               <w:drawing>
-                <wp:anchor distT="0" distB="0" distL="114300" distR="114300" simplePos="0" relativeHeight="251704332" behindDoc="0" locked="0" layoutInCell="1" allowOverlap="1" wp14:anchorId="7FDA3F70" wp14:editId="793D9DB1">
+                <wp:anchor distT="0" distB="0" distL="114300" distR="114300" simplePos="0" relativeHeight="251704332" behindDoc="0" locked="0" layoutInCell="1" allowOverlap="1" wp14:anchorId="7FDA3F70" wp14:editId="3FF6BEF7">
                   <wp:simplePos x="0" y="0"/>
                   <wp:positionH relativeFrom="column">
                     <wp:posOffset>1419225</wp:posOffset>

</xml_diff>

<commit_message>
se agrega el archivo dictamenes así como las imagenes ele y est
</commit_message>
<xml_diff>
--- a/Inputs/Templates/Levantamiento blanco prueba.docx
+++ b/Inputs/Templates/Levantamiento blanco prueba.docx
@@ -2,2456 +2,6 @@
 <file path=word/document.xml><?xml version="1.0" encoding="utf-8"?>
 <w:document xmlns:wpc="http://schemas.microsoft.com/office/word/2010/wordprocessingCanvas" xmlns:cx="http://schemas.microsoft.com/office/drawing/2014/chartex" xmlns:cx1="http://schemas.microsoft.com/office/drawing/2015/9/8/chartex" xmlns:cx2="http://schemas.microsoft.com/office/drawing/2015/10/21/chartex" xmlns:cx3="http://schemas.microsoft.com/office/drawing/2016/5/9/chartex" xmlns:cx4="http://schemas.microsoft.com/office/drawing/2016/5/10/chartex" xmlns:cx5="http://schemas.microsoft.com/office/drawing/2016/5/11/chartex" xmlns:cx6="http://schemas.microsoft.com/office/drawing/2016/5/12/chartex" xmlns:cx7="http://schemas.microsoft.com/office/drawing/2016/5/13/chartex" xmlns:cx8="http://schemas.microsoft.com/office/drawing/2016/5/14/chartex" xmlns:mc="http://schemas.openxmlformats.org/markup-compatibility/2006" xmlns:aink="http://schemas.microsoft.com/office/drawing/2016/ink" xmlns:am3d="http://schemas.microsoft.com/office/drawing/2017/model3d" xmlns:o="urn:schemas-microsoft-com:office:office" xmlns:oel="http://schemas.microsoft.com/office/2019/extlst" xmlns:r="http://schemas.openxmlformats.org/officeDocument/2006/relationships" xmlns:m="http://schemas.openxmlformats.org/officeDocument/2006/math" xmlns:v="urn:schemas-microsoft-com:vml" xmlns:wp14="http://schemas.microsoft.com/office/word/2010/wordprocessingDrawing" xmlns:wp="http://schemas.openxmlformats.org/drawingml/2006/wordprocessingDrawing" xmlns:w10="urn:schemas-microsoft-com:office:word" xmlns:w="http://schemas.openxmlformats.org/wordprocessingml/2006/main" xmlns:w14="http://schemas.microsoft.com/office/word/2010/wordml" xmlns:w15="http://schemas.microsoft.com/office/word/2012/wordml" xmlns:w16cex="http://schemas.microsoft.com/office/word/2018/wordml/cex" xmlns:w16cid="http://schemas.microsoft.com/office/word/2016/wordml/cid" xmlns:w16="http://schemas.microsoft.com/office/word/2018/wordml" xmlns:w16du="http://schemas.microsoft.com/office/word/2023/wordml/word16du" xmlns:w16sdtdh="http://schemas.microsoft.com/office/word/2020/wordml/sdtdatahash" xmlns:w16sdtfl="http://schemas.microsoft.com/office/word/2024/wordml/sdtformatlock" xmlns:w16se="http://schemas.microsoft.com/office/word/2015/wordml/symex" xmlns:wpg="http://schemas.microsoft.com/office/word/2010/wordprocessingGroup" xmlns:wpi="http://schemas.microsoft.com/office/word/2010/wordprocessingInk" xmlns:wne="http://schemas.microsoft.com/office/word/2006/wordml" xmlns:wps="http://schemas.microsoft.com/office/word/2010/wordprocessingShape" mc:Ignorable="w14 w15 w16se w16cid w16 w16cex w16sdtdh w16sdtfl w16du wp14">
   <w:body>
-    <w:p>
-      <w:pPr>
-        <w:spacing w:after="0" w:line="240" w:lineRule="auto"/>
-        <w:ind w:left="-567" w:right="-658"/>
-        <w:jc w:val="center"/>
-        <w:rPr>
-          <w:rFonts w:cstheme="minorHAnsi"/>
-          <w:b/>
-          <w:sz w:val="21"/>
-          <w:szCs w:val="21"/>
-        </w:rPr>
-      </w:pPr>
-      <w:r>
-        <w:rPr>
-          <w:rFonts w:cstheme="minorHAnsi"/>
-          <w:b/>
-        </w:rPr>
-        <w:t>ACTA CONSTITUTIVA PARA LA FORMACIÓN E INTEGRACIÓN DE LA UNIDAD INTERNA DE PROTECCIÓN CIVIL</w:t>
-      </w:r>
-    </w:p>
-    <w:p>
-      <w:pPr>
-        <w:spacing w:after="0" w:line="360" w:lineRule="auto"/>
-        <w:ind w:left="-567" w:right="-658"/>
-        <w:jc w:val="both"/>
-        <w:rPr>
-          <w:rFonts w:cstheme="minorHAnsi"/>
-          <w:sz w:val="24"/>
-          <w:szCs w:val="24"/>
-        </w:rPr>
-      </w:pPr>
-    </w:p>
-    <w:p>
-      <w:pPr>
-        <w:spacing w:after="0"/>
-        <w:ind w:left="-567" w:right="-658"/>
-        <w:jc w:val="both"/>
-        <w:rPr>
-          <w:rFonts w:cstheme="minorHAnsi"/>
-          <w:sz w:val="24"/>
-          <w:szCs w:val="24"/>
-        </w:rPr>
-      </w:pPr>
-      <w:r>
-        <w:rPr>
-          <w:rFonts w:cstheme="minorHAnsi"/>
-          <w:sz w:val="24"/>
-          <w:szCs w:val="24"/>
-        </w:rPr>
-        <w:t xml:space="preserve">Siendo las </w:t>
-      </w:r>
-      <w:r>
-        <w:rPr>
-          <w:rFonts w:cstheme="minorHAnsi"/>
-          <w:b/>
-          <w:bCs/>
-          <w:sz w:val="24"/>
-          <w:szCs w:val="24"/>
-        </w:rPr>
-        <w:t>__________</w:t>
-      </w:r>
-      <w:r>
-        <w:rPr>
-          <w:rFonts w:cstheme="minorHAnsi"/>
-          <w:b/>
-          <w:bCs/>
-          <w:sz w:val="24"/>
-          <w:szCs w:val="24"/>
-        </w:rPr>
-        <w:t xml:space="preserve"> </w:t>
-      </w:r>
-      <w:r>
-        <w:rPr>
-          <w:rFonts w:cstheme="minorHAnsi"/>
-          <w:sz w:val="24"/>
-          <w:szCs w:val="24"/>
-        </w:rPr>
-        <w:t>horas</w:t>
-      </w:r>
-      <w:r>
-        <w:rPr>
-          <w:rFonts w:cstheme="minorHAnsi"/>
-          <w:b/>
-          <w:bCs/>
-          <w:sz w:val="24"/>
-          <w:szCs w:val="24"/>
-        </w:rPr>
-        <w:t xml:space="preserve"> </w:t>
-      </w:r>
-      <w:r>
-        <w:rPr>
-          <w:rFonts w:cstheme="minorHAnsi"/>
-          <w:sz w:val="24"/>
-          <w:szCs w:val="24"/>
-        </w:rPr>
-        <w:t xml:space="preserve">del día </w:t>
-      </w:r>
-      <w:proofErr w:type="gramStart"/>
-      <w:r>
-        <w:rPr>
-          <w:rFonts w:cstheme="minorHAnsi"/>
-          <w:b/>
-          <w:bCs/>
-          <w:sz w:val="24"/>
-          <w:szCs w:val="24"/>
-        </w:rPr>
-        <w:t xml:space="preserve">{{ </w:t>
-      </w:r>
-      <w:proofErr w:type="spellStart"/>
-      <w:r>
-        <w:rPr>
-          <w:rFonts w:cstheme="minorHAnsi"/>
-          <w:b/>
-          <w:bCs/>
-          <w:sz w:val="24"/>
-          <w:szCs w:val="24"/>
-        </w:rPr>
-        <w:t>dia</w:t>
-      </w:r>
-      <w:proofErr w:type="spellEnd"/>
-      <w:proofErr w:type="gramEnd"/>
-      <w:r>
-        <w:rPr>
-          <w:rFonts w:cstheme="minorHAnsi"/>
-          <w:b/>
-          <w:bCs/>
-          <w:sz w:val="24"/>
-          <w:szCs w:val="24"/>
-        </w:rPr>
-        <w:t xml:space="preserve"> }}</w:t>
-      </w:r>
-      <w:r>
-        <w:rPr>
-          <w:rFonts w:cstheme="minorHAnsi"/>
-          <w:b/>
-          <w:bCs/>
-          <w:sz w:val="24"/>
-          <w:szCs w:val="24"/>
-        </w:rPr>
-        <w:t xml:space="preserve"> </w:t>
-      </w:r>
-      <w:r>
-        <w:rPr>
-          <w:rFonts w:cstheme="minorHAnsi"/>
-          <w:sz w:val="24"/>
-          <w:szCs w:val="24"/>
-        </w:rPr>
-        <w:t xml:space="preserve">del mes de </w:t>
-      </w:r>
-      <w:proofErr w:type="gramStart"/>
-      <w:r>
-        <w:rPr>
-          <w:rFonts w:cstheme="minorHAnsi"/>
-          <w:b/>
-          <w:bCs/>
-          <w:sz w:val="24"/>
-          <w:szCs w:val="24"/>
-        </w:rPr>
-        <w:t>{{ mes</w:t>
-      </w:r>
-      <w:proofErr w:type="gramEnd"/>
-      <w:r>
-        <w:rPr>
-          <w:rFonts w:cstheme="minorHAnsi"/>
-          <w:b/>
-          <w:bCs/>
-          <w:sz w:val="24"/>
-          <w:szCs w:val="24"/>
-        </w:rPr>
-        <w:t xml:space="preserve"> }}</w:t>
-      </w:r>
-      <w:r>
-        <w:rPr>
-          <w:rFonts w:cstheme="minorHAnsi"/>
-          <w:b/>
-          <w:bCs/>
-          <w:sz w:val="24"/>
-          <w:szCs w:val="24"/>
-        </w:rPr>
-        <w:t xml:space="preserve"> </w:t>
-      </w:r>
-      <w:r>
-        <w:rPr>
-          <w:rFonts w:cstheme="minorHAnsi"/>
-          <w:sz w:val="24"/>
-          <w:szCs w:val="24"/>
-        </w:rPr>
-        <w:t xml:space="preserve">del año </w:t>
-      </w:r>
-      <w:proofErr w:type="gramStart"/>
-      <w:r>
-        <w:rPr>
-          <w:rFonts w:cstheme="minorHAnsi"/>
-          <w:b/>
-          <w:bCs/>
-          <w:sz w:val="24"/>
-          <w:szCs w:val="24"/>
-        </w:rPr>
-        <w:t xml:space="preserve">{{ </w:t>
-      </w:r>
-      <w:proofErr w:type="spellStart"/>
-      <w:r>
-        <w:rPr>
-          <w:rFonts w:cstheme="minorHAnsi"/>
-          <w:b/>
-          <w:bCs/>
-          <w:sz w:val="24"/>
-          <w:szCs w:val="24"/>
-        </w:rPr>
-        <w:t>anio</w:t>
-      </w:r>
-      <w:proofErr w:type="spellEnd"/>
-      <w:proofErr w:type="gramEnd"/>
-      <w:r>
-        <w:rPr>
-          <w:rFonts w:cstheme="minorHAnsi"/>
-          <w:b/>
-          <w:bCs/>
-          <w:sz w:val="24"/>
-          <w:szCs w:val="24"/>
-        </w:rPr>
-        <w:t xml:space="preserve"> }}</w:t>
-      </w:r>
-      <w:r>
-        <w:rPr>
-          <w:rFonts w:cstheme="minorHAnsi"/>
-          <w:b/>
-          <w:bCs/>
-          <w:sz w:val="24"/>
-          <w:szCs w:val="24"/>
-        </w:rPr>
-        <w:t xml:space="preserve"> </w:t>
-      </w:r>
-      <w:r>
-        <w:rPr>
-          <w:rFonts w:cstheme="minorHAnsi"/>
-          <w:bCs/>
-          <w:sz w:val="24"/>
-          <w:szCs w:val="24"/>
-        </w:rPr>
-        <w:t xml:space="preserve">en el </w:t>
-      </w:r>
-      <w:r>
-        <w:rPr>
-          <w:rFonts w:cstheme="minorHAnsi"/>
-          <w:bCs/>
-          <w:sz w:val="24"/>
-          <w:szCs w:val="24"/>
-        </w:rPr>
-        <w:t>Municipio de</w:t>
-      </w:r>
-      <w:r>
-        <w:rPr>
-          <w:rFonts w:cstheme="minorHAnsi"/>
-          <w:b/>
-          <w:bCs/>
-          <w:sz w:val="24"/>
-          <w:szCs w:val="24"/>
-        </w:rPr>
-        <w:t xml:space="preserve"> </w:t>
-      </w:r>
-      <w:proofErr w:type="gramStart"/>
-      <w:r>
-        <w:rPr>
-          <w:b/>
-          <w:bCs/>
-          <w:sz w:val="24"/>
-          <w:szCs w:val="24"/>
-        </w:rPr>
-        <w:t>{{ municipio</w:t>
-      </w:r>
-      <w:proofErr w:type="gramEnd"/>
-      <w:r>
-        <w:rPr>
-          <w:b/>
-          <w:bCs/>
-          <w:sz w:val="24"/>
-          <w:szCs w:val="24"/>
-        </w:rPr>
-        <w:t xml:space="preserve"> }}</w:t>
-      </w:r>
-      <w:r>
-        <w:rPr>
-          <w:rFonts w:cstheme="minorHAnsi"/>
-          <w:sz w:val="24"/>
-          <w:szCs w:val="24"/>
-        </w:rPr>
-        <w:t xml:space="preserve">; del Estado de </w:t>
-      </w:r>
-      <w:proofErr w:type="gramStart"/>
-      <w:r>
-        <w:rPr>
-          <w:b/>
-          <w:bCs/>
-          <w:sz w:val="24"/>
-          <w:szCs w:val="24"/>
-        </w:rPr>
-        <w:t>{{ estado</w:t>
-      </w:r>
-      <w:proofErr w:type="gramEnd"/>
-      <w:r>
-        <w:rPr>
-          <w:b/>
-          <w:bCs/>
-          <w:sz w:val="24"/>
-          <w:szCs w:val="24"/>
-        </w:rPr>
-        <w:t xml:space="preserve"> }}</w:t>
-      </w:r>
-      <w:r>
-        <w:rPr>
-          <w:rFonts w:cstheme="minorHAnsi"/>
-          <w:sz w:val="24"/>
-          <w:szCs w:val="24"/>
-        </w:rPr>
-        <w:t xml:space="preserve"> se reúnen en el inmueble u</w:t>
-      </w:r>
-      <w:r>
-        <w:rPr>
-          <w:rFonts w:cstheme="minorHAnsi"/>
-          <w:sz w:val="24"/>
-          <w:szCs w:val="24"/>
-        </w:rPr>
-        <w:t>bicado en</w:t>
-      </w:r>
-      <w:bookmarkStart w:id="0" w:name="_Hlk95808369"/>
-      <w:r>
-        <w:rPr>
-          <w:rFonts w:cstheme="minorHAnsi"/>
-          <w:sz w:val="24"/>
-          <w:szCs w:val="24"/>
-        </w:rPr>
-        <w:t xml:space="preserve">, </w:t>
-      </w:r>
-      <w:proofErr w:type="gramStart"/>
-      <w:r>
-        <w:rPr>
-          <w:rFonts w:cstheme="minorHAnsi"/>
-          <w:b/>
-          <w:sz w:val="24"/>
-          <w:szCs w:val="24"/>
-        </w:rPr>
-        <w:t>{{ calle</w:t>
-      </w:r>
-      <w:proofErr w:type="gramEnd"/>
-      <w:r>
-        <w:rPr>
-          <w:rFonts w:cstheme="minorHAnsi"/>
-          <w:b/>
-          <w:sz w:val="24"/>
-          <w:szCs w:val="24"/>
-        </w:rPr>
-        <w:t xml:space="preserve"> }} </w:t>
-      </w:r>
-      <w:proofErr w:type="gramStart"/>
-      <w:r>
-        <w:rPr>
-          <w:rFonts w:cstheme="minorHAnsi"/>
-          <w:b/>
-          <w:sz w:val="24"/>
-          <w:szCs w:val="24"/>
-        </w:rPr>
-        <w:t xml:space="preserve">#{{ </w:t>
-      </w:r>
-      <w:proofErr w:type="spellStart"/>
-      <w:r>
-        <w:rPr>
-          <w:rFonts w:cstheme="minorHAnsi"/>
-          <w:b/>
-          <w:sz w:val="24"/>
-          <w:szCs w:val="24"/>
-        </w:rPr>
-        <w:t>no</w:t>
-      </w:r>
-      <w:proofErr w:type="gramEnd"/>
-      <w:r>
-        <w:rPr>
-          <w:rFonts w:cstheme="minorHAnsi"/>
-          <w:b/>
-          <w:sz w:val="24"/>
-          <w:szCs w:val="24"/>
-        </w:rPr>
-        <w:t>_</w:t>
-      </w:r>
-      <w:proofErr w:type="gramStart"/>
-      <w:r>
-        <w:rPr>
-          <w:rFonts w:cstheme="minorHAnsi"/>
-          <w:b/>
-          <w:sz w:val="24"/>
-          <w:szCs w:val="24"/>
-        </w:rPr>
-        <w:t>exterior</w:t>
-      </w:r>
-      <w:proofErr w:type="spellEnd"/>
-      <w:r>
-        <w:rPr>
-          <w:rFonts w:cstheme="minorHAnsi"/>
-          <w:b/>
-          <w:sz w:val="24"/>
-          <w:szCs w:val="24"/>
-        </w:rPr>
-        <w:t xml:space="preserve"> }</w:t>
-      </w:r>
-      <w:proofErr w:type="gramEnd"/>
-      <w:r>
-        <w:rPr>
-          <w:rFonts w:cstheme="minorHAnsi"/>
-          <w:b/>
-          <w:sz w:val="24"/>
-          <w:szCs w:val="24"/>
-        </w:rPr>
-        <w:t xml:space="preserve">} </w:t>
-      </w:r>
-      <w:r>
-        <w:rPr>
-          <w:rFonts w:cstheme="minorHAnsi"/>
-          <w:b/>
-          <w:sz w:val="24"/>
-          <w:szCs w:val="24"/>
-        </w:rPr>
-        <w:t>COL</w:t>
-      </w:r>
-      <w:r>
-        <w:rPr>
-          <w:rFonts w:cstheme="minorHAnsi"/>
-          <w:b/>
-          <w:sz w:val="24"/>
-          <w:szCs w:val="24"/>
-        </w:rPr>
-        <w:t xml:space="preserve">. </w:t>
-      </w:r>
-      <w:proofErr w:type="gramStart"/>
-      <w:r>
-        <w:rPr>
-          <w:rFonts w:cstheme="minorHAnsi"/>
-          <w:b/>
-          <w:sz w:val="24"/>
-          <w:szCs w:val="24"/>
-        </w:rPr>
-        <w:t xml:space="preserve">{{ </w:t>
-      </w:r>
-      <w:proofErr w:type="spellStart"/>
-      <w:r>
-        <w:rPr>
-          <w:rFonts w:cstheme="minorHAnsi"/>
-          <w:b/>
-          <w:sz w:val="24"/>
-          <w:szCs w:val="24"/>
-        </w:rPr>
-        <w:t>colonia</w:t>
-      </w:r>
-      <w:proofErr w:type="gramEnd"/>
-      <w:r>
-        <w:rPr>
-          <w:rFonts w:cstheme="minorHAnsi"/>
-          <w:b/>
-          <w:sz w:val="24"/>
-          <w:szCs w:val="24"/>
-        </w:rPr>
-        <w:t>_</w:t>
-      </w:r>
-      <w:proofErr w:type="gramStart"/>
-      <w:r>
-        <w:rPr>
-          <w:rFonts w:cstheme="minorHAnsi"/>
-          <w:b/>
-          <w:sz w:val="24"/>
-          <w:szCs w:val="24"/>
-        </w:rPr>
-        <w:t>barrio</w:t>
-      </w:r>
-      <w:proofErr w:type="spellEnd"/>
-      <w:r>
-        <w:rPr>
-          <w:rFonts w:cstheme="minorHAnsi"/>
-          <w:b/>
-          <w:sz w:val="24"/>
-          <w:szCs w:val="24"/>
-        </w:rPr>
-        <w:t xml:space="preserve"> }</w:t>
-      </w:r>
-      <w:proofErr w:type="gramEnd"/>
-      <w:r>
-        <w:rPr>
-          <w:rFonts w:cstheme="minorHAnsi"/>
-          <w:b/>
-          <w:sz w:val="24"/>
-          <w:szCs w:val="24"/>
-        </w:rPr>
-        <w:t xml:space="preserve">} </w:t>
-      </w:r>
-      <w:bookmarkEnd w:id="0"/>
-      <w:r>
-        <w:rPr>
-          <w:rFonts w:cstheme="minorHAnsi"/>
-          <w:sz w:val="24"/>
-          <w:szCs w:val="24"/>
-        </w:rPr>
-        <w:t>con el objeto de integrar formalmente, la</w:t>
-      </w:r>
-      <w:r>
-        <w:rPr>
-          <w:rFonts w:cstheme="minorHAnsi"/>
-          <w:b/>
-          <w:bCs/>
-          <w:sz w:val="24"/>
-          <w:szCs w:val="24"/>
-        </w:rPr>
-        <w:t xml:space="preserve"> UNIDAD INTERNA DE PROTECCIÓN CIVIL </w:t>
-      </w:r>
-      <w:r>
-        <w:rPr>
-          <w:rFonts w:cstheme="minorHAnsi"/>
-          <w:sz w:val="24"/>
-          <w:szCs w:val="24"/>
-        </w:rPr>
-        <w:t xml:space="preserve">del </w:t>
-      </w:r>
-      <w:r>
-        <w:rPr>
-          <w:rFonts w:cstheme="minorHAnsi"/>
-          <w:sz w:val="24"/>
-          <w:szCs w:val="24"/>
-        </w:rPr>
-        <w:t>i</w:t>
-      </w:r>
-      <w:r>
-        <w:rPr>
-          <w:rFonts w:cstheme="minorHAnsi"/>
-          <w:sz w:val="24"/>
-          <w:szCs w:val="24"/>
-        </w:rPr>
-        <w:t xml:space="preserve">nmueble denominado. </w:t>
-      </w:r>
-      <w:proofErr w:type="gramStart"/>
-      <w:r>
-        <w:rPr>
-          <w:rFonts w:cstheme="minorHAnsi"/>
-          <w:b/>
-          <w:sz w:val="24"/>
-          <w:szCs w:val="24"/>
-        </w:rPr>
-        <w:t xml:space="preserve">{{ </w:t>
-      </w:r>
-      <w:proofErr w:type="spellStart"/>
-      <w:r>
-        <w:rPr>
-          <w:rFonts w:cstheme="minorHAnsi"/>
-          <w:b/>
-          <w:sz w:val="24"/>
-          <w:szCs w:val="24"/>
-        </w:rPr>
-        <w:t>razon</w:t>
-      </w:r>
-      <w:proofErr w:type="gramEnd"/>
-      <w:r>
-        <w:rPr>
-          <w:rFonts w:cstheme="minorHAnsi"/>
-          <w:b/>
-          <w:sz w:val="24"/>
-          <w:szCs w:val="24"/>
-        </w:rPr>
-        <w:t>_</w:t>
-      </w:r>
-      <w:proofErr w:type="gramStart"/>
-      <w:r>
-        <w:rPr>
-          <w:rFonts w:cstheme="minorHAnsi"/>
-          <w:b/>
-          <w:sz w:val="24"/>
-          <w:szCs w:val="24"/>
-        </w:rPr>
-        <w:t>social</w:t>
-      </w:r>
-      <w:proofErr w:type="spellEnd"/>
-      <w:r>
-        <w:rPr>
-          <w:rFonts w:cstheme="minorHAnsi"/>
-          <w:b/>
-          <w:sz w:val="24"/>
-          <w:szCs w:val="24"/>
-        </w:rPr>
-        <w:t xml:space="preserve"> }</w:t>
-      </w:r>
-      <w:proofErr w:type="gramEnd"/>
-      <w:r>
-        <w:rPr>
-          <w:rFonts w:cstheme="minorHAnsi"/>
-          <w:b/>
-          <w:sz w:val="24"/>
-          <w:szCs w:val="24"/>
-        </w:rPr>
-        <w:t>}</w:t>
-      </w:r>
-      <w:r>
-        <w:rPr>
-          <w:rFonts w:cstheme="minorHAnsi"/>
-          <w:b/>
-          <w:sz w:val="24"/>
-          <w:szCs w:val="24"/>
-        </w:rPr>
-        <w:t xml:space="preserve">, </w:t>
-      </w:r>
-      <w:proofErr w:type="gramStart"/>
-      <w:r>
-        <w:rPr>
-          <w:rFonts w:cstheme="minorHAnsi"/>
-          <w:b/>
-          <w:sz w:val="24"/>
-          <w:szCs w:val="24"/>
-        </w:rPr>
-        <w:t xml:space="preserve">{{ </w:t>
-      </w:r>
-      <w:proofErr w:type="spellStart"/>
-      <w:r>
-        <w:rPr>
-          <w:rFonts w:cstheme="minorHAnsi"/>
-          <w:b/>
-          <w:sz w:val="24"/>
-          <w:szCs w:val="24"/>
-        </w:rPr>
-        <w:t>nombre</w:t>
-      </w:r>
-      <w:proofErr w:type="gramEnd"/>
-      <w:r>
-        <w:rPr>
-          <w:rFonts w:cstheme="minorHAnsi"/>
-          <w:b/>
-          <w:sz w:val="24"/>
-          <w:szCs w:val="24"/>
-        </w:rPr>
-        <w:t>_</w:t>
-      </w:r>
-      <w:proofErr w:type="gramStart"/>
-      <w:r>
-        <w:rPr>
-          <w:rFonts w:cstheme="minorHAnsi"/>
-          <w:b/>
-          <w:sz w:val="24"/>
-          <w:szCs w:val="24"/>
-        </w:rPr>
-        <w:t>comercial</w:t>
-      </w:r>
-      <w:proofErr w:type="spellEnd"/>
-      <w:r>
-        <w:rPr>
-          <w:rFonts w:cstheme="minorHAnsi"/>
-          <w:b/>
-          <w:sz w:val="24"/>
-          <w:szCs w:val="24"/>
-        </w:rPr>
-        <w:t xml:space="preserve"> }</w:t>
-      </w:r>
-      <w:proofErr w:type="gramEnd"/>
-      <w:r>
-        <w:rPr>
-          <w:rFonts w:cstheme="minorHAnsi"/>
-          <w:b/>
-          <w:sz w:val="24"/>
-          <w:szCs w:val="24"/>
-        </w:rPr>
-        <w:t>}</w:t>
-      </w:r>
-      <w:r>
-        <w:rPr>
-          <w:rFonts w:cstheme="minorHAnsi"/>
-          <w:b/>
-          <w:bCs/>
-          <w:sz w:val="24"/>
-          <w:szCs w:val="24"/>
-        </w:rPr>
-        <w:t xml:space="preserve"> </w:t>
-      </w:r>
-      <w:r>
-        <w:rPr>
-          <w:rFonts w:cstheme="minorHAnsi"/>
-          <w:sz w:val="24"/>
-          <w:szCs w:val="24"/>
-        </w:rPr>
-        <w:t>de conformidad con las siguientes manifestaciones:</w:t>
-      </w:r>
-    </w:p>
-    <w:p>
-      <w:pPr>
-        <w:spacing w:after="0" w:line="360" w:lineRule="auto"/>
-        <w:ind w:left="-567" w:right="-658"/>
-        <w:jc w:val="both"/>
-        <w:rPr>
-          <w:rFonts w:cstheme="minorHAnsi"/>
-          <w:sz w:val="24"/>
-          <w:szCs w:val="24"/>
-        </w:rPr>
-      </w:pPr>
-    </w:p>
-    <w:p>
-      <w:pPr>
-        <w:spacing w:after="0" w:line="360" w:lineRule="auto"/>
-        <w:ind w:left="-567" w:right="-658"/>
-        <w:jc w:val="both"/>
-        <w:rPr>
-          <w:rFonts w:cstheme="minorHAnsi"/>
-          <w:sz w:val="24"/>
-          <w:szCs w:val="24"/>
-        </w:rPr>
-      </w:pPr>
-    </w:p>
-    <w:p>
-      <w:pPr>
-        <w:spacing w:after="0"/>
-        <w:ind w:left="-567" w:right="-658"/>
-        <w:jc w:val="both"/>
-        <w:rPr>
-          <w:rFonts w:cstheme="minorHAnsi"/>
-          <w:b/>
-          <w:bCs/>
-          <w:sz w:val="24"/>
-          <w:szCs w:val="24"/>
-          <w:u w:val="single"/>
-        </w:rPr>
-      </w:pPr>
-      <w:r>
-        <w:rPr>
-          <w:rFonts w:cstheme="minorHAnsi"/>
-          <w:sz w:val="24"/>
-          <w:szCs w:val="24"/>
-        </w:rPr>
-        <w:t xml:space="preserve">1. Con fundamento en la Ley Orgánica de la Administración Pública del municipio </w:t>
-      </w:r>
-      <w:r>
-        <w:rPr>
-          <w:rFonts w:cstheme="minorHAnsi"/>
-          <w:sz w:val="24"/>
-          <w:szCs w:val="24"/>
-        </w:rPr>
-        <w:t>mencionado en el párrafo anterior</w:t>
-      </w:r>
-      <w:r>
-        <w:rPr>
-          <w:rFonts w:cstheme="minorHAnsi"/>
-          <w:sz w:val="24"/>
-          <w:szCs w:val="24"/>
-        </w:rPr>
-        <w:t xml:space="preserve">. La Ley del Sistema Estatal de Protección Civil, su Reglamento y los términos de referencia, así como el Sistema Municipal de Protección Civil, para el municipio </w:t>
-      </w:r>
-      <w:r>
-        <w:rPr>
-          <w:rFonts w:cstheme="minorHAnsi"/>
-          <w:sz w:val="24"/>
-          <w:szCs w:val="24"/>
-        </w:rPr>
-        <w:t>anteriormente mencionado</w:t>
-      </w:r>
-      <w:r>
-        <w:rPr>
-          <w:rFonts w:cstheme="minorHAnsi"/>
-          <w:b/>
-          <w:bCs/>
-          <w:sz w:val="24"/>
-          <w:szCs w:val="24"/>
-        </w:rPr>
-        <w:t xml:space="preserve"> </w:t>
-      </w:r>
-      <w:r>
-        <w:rPr>
-          <w:rFonts w:cstheme="minorHAnsi"/>
-          <w:sz w:val="24"/>
-          <w:szCs w:val="24"/>
-        </w:rPr>
-        <w:t xml:space="preserve">se crea la </w:t>
-      </w:r>
-      <w:r>
-        <w:rPr>
-          <w:rFonts w:cstheme="minorHAnsi"/>
-          <w:b/>
-          <w:bCs/>
-          <w:sz w:val="24"/>
-          <w:szCs w:val="24"/>
-        </w:rPr>
-        <w:t>UNIDAD INTERNA DE PROTECCIÓN CIVIL</w:t>
-      </w:r>
-      <w:r>
-        <w:rPr>
-          <w:rFonts w:cstheme="minorHAnsi"/>
-          <w:sz w:val="24"/>
-          <w:szCs w:val="24"/>
-        </w:rPr>
-        <w:t xml:space="preserve"> del inmueble</w:t>
-      </w:r>
-      <w:r>
-        <w:rPr>
-          <w:rFonts w:cstheme="minorHAnsi"/>
-          <w:sz w:val="24"/>
-          <w:szCs w:val="24"/>
-        </w:rPr>
-        <w:t xml:space="preserve"> citado anteriormente.</w:t>
-      </w:r>
-    </w:p>
-    <w:p>
-      <w:pPr>
-        <w:spacing w:after="0"/>
-        <w:ind w:left="-567" w:right="-658"/>
-        <w:jc w:val="both"/>
-        <w:rPr>
-          <w:rFonts w:cstheme="minorHAnsi"/>
-          <w:sz w:val="24"/>
-          <w:szCs w:val="24"/>
-        </w:rPr>
-      </w:pPr>
-    </w:p>
-    <w:p>
-      <w:pPr>
-        <w:spacing w:after="0"/>
-        <w:ind w:left="-567" w:right="-658"/>
-        <w:jc w:val="both"/>
-        <w:rPr>
-          <w:rFonts w:cstheme="minorHAnsi"/>
-          <w:sz w:val="24"/>
-          <w:szCs w:val="24"/>
-        </w:rPr>
-      </w:pPr>
-    </w:p>
-    <w:p>
-      <w:pPr>
-        <w:spacing w:after="0" w:line="240" w:lineRule="auto"/>
-        <w:ind w:left="-567" w:right="-658"/>
-        <w:jc w:val="both"/>
-        <w:rPr>
-          <w:rFonts w:cstheme="minorHAnsi"/>
-          <w:sz w:val="24"/>
-          <w:szCs w:val="24"/>
-        </w:rPr>
-      </w:pPr>
-      <w:r>
-        <w:rPr>
-          <w:rFonts w:cstheme="minorHAnsi"/>
-          <w:sz w:val="24"/>
-          <w:szCs w:val="24"/>
-        </w:rPr>
-        <w:t xml:space="preserve">2.  La  finalidad  de  la  </w:t>
-      </w:r>
-      <w:r>
-        <w:rPr>
-          <w:rFonts w:cstheme="minorHAnsi"/>
-          <w:b/>
-          <w:bCs/>
-          <w:sz w:val="24"/>
-          <w:szCs w:val="24"/>
-        </w:rPr>
-        <w:t>UNIDAD  INTERNA  DE  PROTECCIÓN  CIVIL</w:t>
-      </w:r>
-      <w:r>
-        <w:rPr>
-          <w:rFonts w:cstheme="minorHAnsi"/>
-          <w:sz w:val="24"/>
-          <w:szCs w:val="24"/>
-        </w:rPr>
-        <w:t xml:space="preserve">, del inmueble </w:t>
-      </w:r>
-      <w:bookmarkStart w:id="1" w:name="_Hlk93298582"/>
-      <w:r>
-        <w:rPr>
-          <w:rFonts w:cstheme="minorHAnsi"/>
-          <w:sz w:val="24"/>
-          <w:szCs w:val="24"/>
-        </w:rPr>
-        <w:t>mencionado con anterioridad</w:t>
-      </w:r>
-      <w:r>
-        <w:rPr>
-          <w:rFonts w:cstheme="minorHAnsi"/>
-          <w:b/>
-          <w:bCs/>
-          <w:sz w:val="24"/>
-          <w:szCs w:val="24"/>
-        </w:rPr>
-        <w:t xml:space="preserve"> </w:t>
-      </w:r>
-      <w:bookmarkEnd w:id="1"/>
-      <w:r>
-        <w:rPr>
-          <w:rFonts w:cstheme="minorHAnsi"/>
-          <w:sz w:val="24"/>
-          <w:szCs w:val="24"/>
-        </w:rPr>
-        <w:t xml:space="preserve">es ser el órgano operativo cuyo  ámbito  de  acción  se circunscribe  a  las instalaciones </w:t>
-      </w:r>
-      <w:bookmarkStart w:id="2" w:name="_Hlk93298609"/>
-      <w:r>
-        <w:rPr>
-          <w:rFonts w:cstheme="minorHAnsi"/>
-          <w:sz w:val="24"/>
-          <w:szCs w:val="24"/>
-        </w:rPr>
-        <w:t>mencionadas con anterioridad</w:t>
-      </w:r>
-      <w:r>
-        <w:rPr>
-          <w:rFonts w:cstheme="minorHAnsi"/>
-          <w:b/>
-          <w:bCs/>
-          <w:sz w:val="24"/>
-          <w:szCs w:val="24"/>
-        </w:rPr>
-        <w:t xml:space="preserve"> </w:t>
-      </w:r>
-      <w:bookmarkEnd w:id="2"/>
-      <w:r>
-        <w:rPr>
-          <w:rFonts w:cstheme="minorHAnsi"/>
-          <w:sz w:val="24"/>
-          <w:szCs w:val="24"/>
-        </w:rPr>
-        <w:t>y que tiene la responsabilidad de desarrollar y dirigir las acciones de Protección Civil, así como elaborar, implementar, coordinar y operar el PIPC y sus correspondientes programas de prevención, auxilio y restablecimiento con el objeto de prevenir o mitigar los daños que puedan ocasionar los desastres o siniestros a su personal, patrimonio y/o entorno y dentro de la construcción.</w:t>
-      </w:r>
-    </w:p>
-    <w:p>
-      <w:pPr>
-        <w:spacing w:after="0" w:line="240" w:lineRule="auto"/>
-        <w:ind w:left="-567" w:right="-658"/>
-        <w:jc w:val="both"/>
-        <w:rPr>
-          <w:rFonts w:cstheme="minorHAnsi"/>
-          <w:sz w:val="24"/>
-          <w:szCs w:val="24"/>
-        </w:rPr>
-      </w:pPr>
-    </w:p>
-    <w:p>
-      <w:pPr>
-        <w:spacing w:after="0" w:line="240" w:lineRule="auto"/>
-        <w:ind w:left="-567" w:right="-658"/>
-        <w:jc w:val="both"/>
-        <w:rPr>
-          <w:rFonts w:cstheme="minorHAnsi"/>
-          <w:sz w:val="24"/>
-          <w:szCs w:val="24"/>
-        </w:rPr>
-      </w:pPr>
-    </w:p>
-    <w:p>
-      <w:pPr>
-        <w:spacing w:after="0" w:line="240" w:lineRule="auto"/>
-        <w:ind w:left="-567" w:right="-658"/>
-        <w:jc w:val="both"/>
-        <w:rPr>
-          <w:rFonts w:cstheme="minorHAnsi"/>
-          <w:sz w:val="24"/>
-          <w:szCs w:val="24"/>
-        </w:rPr>
-      </w:pPr>
-      <w:r>
-        <w:rPr>
-          <w:rFonts w:cstheme="minorHAnsi"/>
-          <w:sz w:val="24"/>
-          <w:szCs w:val="24"/>
-        </w:rPr>
-        <w:t xml:space="preserve">3. </w:t>
-      </w:r>
-      <w:r>
-        <w:rPr>
-          <w:rFonts w:cstheme="minorHAnsi"/>
-          <w:sz w:val="24"/>
-          <w:szCs w:val="24"/>
-        </w:rPr>
-        <w:t>De conformidad con los preceptos legales aplicables, el desempeño de esta UIPC no significa nuevo nombramiento o cambio de las condiciones de la relación laboral con la dependencia, por considerarse una obligación para la comunidad, sin representar remuneración alguna.</w:t>
-      </w:r>
-    </w:p>
-    <w:p>
-      <w:pPr>
-        <w:spacing w:after="0"/>
-        <w:ind w:left="-567" w:right="-658"/>
-        <w:jc w:val="both"/>
-        <w:rPr>
-          <w:rFonts w:cstheme="minorHAnsi"/>
-          <w:sz w:val="24"/>
-          <w:szCs w:val="24"/>
-        </w:rPr>
-      </w:pPr>
-    </w:p>
-    <w:p>
-      <w:pPr>
-        <w:spacing w:after="0"/>
-        <w:ind w:left="-567" w:right="-658"/>
-        <w:jc w:val="both"/>
-        <w:rPr>
-          <w:rFonts w:cstheme="minorHAnsi"/>
-          <w:sz w:val="24"/>
-          <w:szCs w:val="24"/>
-        </w:rPr>
-      </w:pPr>
-    </w:p>
-    <w:p>
-      <w:pPr>
-        <w:widowControl w:val="0"/>
-        <w:autoSpaceDE w:val="0"/>
-        <w:autoSpaceDN w:val="0"/>
-        <w:adjustRightInd w:val="0"/>
-        <w:spacing w:after="0"/>
-        <w:ind w:left="-567" w:right="-516"/>
-        <w:jc w:val="both"/>
-        <w:rPr>
-          <w:rFonts w:cstheme="minorHAnsi"/>
-          <w:sz w:val="24"/>
-          <w:szCs w:val="24"/>
-        </w:rPr>
-      </w:pPr>
-      <w:r>
-        <w:rPr>
-          <w:rFonts w:cstheme="minorHAnsi"/>
-          <w:sz w:val="24"/>
-          <w:szCs w:val="24"/>
-        </w:rPr>
-        <w:t xml:space="preserve">4. </w:t>
-      </w:r>
-      <w:r>
-        <w:rPr>
-          <w:rFonts w:cstheme="minorHAnsi"/>
-          <w:sz w:val="24"/>
-          <w:szCs w:val="24"/>
-        </w:rPr>
-        <w:t>L</w:t>
-      </w:r>
-      <w:r>
-        <w:rPr>
-          <w:rFonts w:cstheme="minorHAnsi"/>
-          <w:sz w:val="24"/>
-          <w:szCs w:val="24"/>
-        </w:rPr>
-        <w:t xml:space="preserve"> </w:t>
-      </w:r>
-      <w:r>
-        <w:rPr>
-          <w:rFonts w:cstheme="minorHAnsi"/>
-          <w:sz w:val="24"/>
-          <w:szCs w:val="24"/>
-        </w:rPr>
-        <w:t xml:space="preserve">a </w:t>
-      </w:r>
-      <w:r>
-        <w:rPr>
-          <w:rFonts w:cstheme="minorHAnsi"/>
-          <w:b/>
-          <w:bCs/>
-          <w:sz w:val="24"/>
-          <w:szCs w:val="24"/>
-        </w:rPr>
-        <w:t>UNIDAD INTERNA DE PROTECCIÓN CIVIL</w:t>
-      </w:r>
-      <w:r>
-        <w:rPr>
-          <w:rFonts w:cstheme="minorHAnsi"/>
-          <w:sz w:val="24"/>
-          <w:szCs w:val="24"/>
-        </w:rPr>
-        <w:t xml:space="preserve"> tendrá las atribuciones y funciones señaladas en los términos de referencia para la elaboración del Programa Interno de Protección Civil.</w:t>
-      </w:r>
-    </w:p>
-    <w:p>
-      <w:pPr>
-        <w:spacing w:after="0"/>
-        <w:ind w:left="-567" w:right="-658"/>
-        <w:jc w:val="both"/>
-        <w:rPr>
-          <w:rFonts w:cstheme="minorHAnsi"/>
-          <w:sz w:val="24"/>
-          <w:szCs w:val="24"/>
-        </w:rPr>
-      </w:pPr>
-    </w:p>
-    <w:p>
-      <w:pPr>
-        <w:spacing w:after="0"/>
-        <w:ind w:left="-567" w:right="-658"/>
-        <w:jc w:val="both"/>
-        <w:rPr>
-          <w:rFonts w:cstheme="minorHAnsi"/>
-          <w:sz w:val="24"/>
-          <w:szCs w:val="24"/>
-        </w:rPr>
-      </w:pPr>
-    </w:p>
-    <w:p>
-      <w:pPr>
-        <w:spacing w:after="0"/>
-        <w:ind w:left="-567" w:right="-658"/>
-        <w:jc w:val="both"/>
-        <w:rPr>
-          <w:rFonts w:cstheme="minorHAnsi"/>
-          <w:sz w:val="24"/>
-          <w:szCs w:val="24"/>
-        </w:rPr>
-      </w:pPr>
-      <w:r>
-        <w:rPr>
-          <w:rFonts w:cstheme="minorHAnsi"/>
-          <w:sz w:val="24"/>
-          <w:szCs w:val="24"/>
-        </w:rPr>
-        <w:t xml:space="preserve">La </w:t>
-      </w:r>
-      <w:r>
-        <w:rPr>
-          <w:rFonts w:cstheme="minorHAnsi"/>
-          <w:b/>
-          <w:bCs/>
-          <w:sz w:val="24"/>
-          <w:szCs w:val="24"/>
-        </w:rPr>
-        <w:t>UNIDAD INTERNA DE PROTECCIÓN CIVIL</w:t>
-      </w:r>
-      <w:r>
-        <w:rPr>
-          <w:rFonts w:cstheme="minorHAnsi"/>
-          <w:sz w:val="24"/>
-          <w:szCs w:val="24"/>
-        </w:rPr>
-        <w:t xml:space="preserve"> queda integrada por las siguientes</w:t>
-      </w:r>
-      <w:r>
-        <w:rPr>
-          <w:rFonts w:ascii="Arial" w:hAnsi="Arial" w:cs="Arial"/>
-        </w:rPr>
-        <w:t xml:space="preserve"> </w:t>
-      </w:r>
-      <w:r>
-        <w:rPr>
-          <w:rFonts w:cstheme="minorHAnsi"/>
-          <w:sz w:val="24"/>
-          <w:szCs w:val="24"/>
-        </w:rPr>
-        <w:t>asignaciones:</w:t>
-      </w:r>
-    </w:p>
-    <w:p>
-      <w:pPr>
-        <w:rPr>
-          <w:rFonts w:ascii="Arial" w:hAnsi="Arial" w:cs="Arial"/>
-        </w:rPr>
-      </w:pPr>
-      <w:r>
-        <w:rPr>
-          <w:rFonts w:ascii="Arial" w:hAnsi="Arial" w:cs="Arial"/>
-        </w:rPr>
-        <w:br w:type="page"/>
-      </w:r>
-    </w:p>
-    <w:tbl>
-      <w:tblPr>
-        <w:tblStyle w:val="Tablaconcuadrcula"/>
-        <w:tblW w:w="9976" w:type="dxa"/>
-        <w:jc w:val="center"/>
-        <w:tblBorders>
-          <w:top w:val="none" w:sz="0" w:space="0" w:color="auto"/>
-          <w:left w:val="none" w:sz="0" w:space="0" w:color="auto"/>
-          <w:bottom w:val="none" w:sz="0" w:space="0" w:color="auto"/>
-          <w:right w:val="none" w:sz="0" w:space="0" w:color="auto"/>
-          <w:insideH w:val="none" w:sz="0" w:space="0" w:color="auto"/>
-          <w:insideV w:val="none" w:sz="0" w:space="0" w:color="auto"/>
-        </w:tblBorders>
-        <w:tblLook w:val="04A0" w:firstRow="1" w:lastRow="0" w:firstColumn="1" w:lastColumn="0" w:noHBand="0" w:noVBand="1"/>
-      </w:tblPr>
-      <w:tblGrid>
-        <w:gridCol w:w="4988"/>
-        <w:gridCol w:w="4988"/>
-      </w:tblGrid>
-      <w:tr>
-        <w:trPr>
-          <w:trHeight w:val="1975"/>
-          <w:jc w:val="center"/>
-        </w:trPr>
-        <w:tc>
-          <w:tcPr>
-            <w:tcW w:w="9976" w:type="dxa"/>
-            <w:gridSpan w:val="2"/>
-          </w:tcPr>
-          <w:p>
-            <w:pPr>
-              <w:autoSpaceDE w:val="0"/>
-              <w:autoSpaceDN w:val="0"/>
-              <w:adjustRightInd w:val="0"/>
-              <w:spacing w:line="360" w:lineRule="auto"/>
-              <w:jc w:val="center"/>
-              <w:rPr>
-                <w:rFonts w:ascii="Arial" w:eastAsia="Times New Roman" w:hAnsi="Arial" w:cs="Arial"/>
-                <w:b/>
-                <w:sz w:val="20"/>
-              </w:rPr>
-            </w:pPr>
-          </w:p>
-          <w:p>
-            <w:pPr>
-              <w:autoSpaceDE w:val="0"/>
-              <w:autoSpaceDN w:val="0"/>
-              <w:adjustRightInd w:val="0"/>
-              <w:spacing w:line="360" w:lineRule="auto"/>
-              <w:jc w:val="center"/>
-              <w:rPr>
-                <w:rFonts w:ascii="Arial" w:eastAsia="Times New Roman" w:hAnsi="Arial" w:cs="Arial"/>
-                <w:b/>
-                <w:sz w:val="20"/>
-              </w:rPr>
-            </w:pPr>
-          </w:p>
-          <w:p>
-            <w:pPr>
-              <w:autoSpaceDE w:val="0"/>
-              <w:autoSpaceDN w:val="0"/>
-              <w:adjustRightInd w:val="0"/>
-              <w:spacing w:line="360" w:lineRule="auto"/>
-              <w:jc w:val="center"/>
-              <w:rPr>
-                <w:rFonts w:ascii="Arial" w:eastAsia="Times New Roman" w:hAnsi="Arial" w:cs="Arial"/>
-                <w:b/>
-                <w:sz w:val="20"/>
-              </w:rPr>
-            </w:pPr>
-          </w:p>
-          <w:p>
-            <w:pPr>
-              <w:autoSpaceDE w:val="0"/>
-              <w:autoSpaceDN w:val="0"/>
-              <w:adjustRightInd w:val="0"/>
-              <w:spacing w:line="360" w:lineRule="auto"/>
-              <w:jc w:val="center"/>
-              <w:rPr>
-                <w:rFonts w:ascii="Arial" w:eastAsia="Times New Roman" w:hAnsi="Arial" w:cs="Arial"/>
-                <w:u w:val="single"/>
-              </w:rPr>
-            </w:pPr>
-            <w:r>
-              <w:rPr>
-                <w:rFonts w:ascii="Arial" w:eastAsia="Times New Roman" w:hAnsi="Arial" w:cs="Arial"/>
-                <w:u w:val="single"/>
-              </w:rPr>
-              <w:t>___________</w:t>
-            </w:r>
-            <w:r>
-              <w:rPr>
-                <w:rFonts w:ascii="Arial" w:eastAsia="Times New Roman" w:hAnsi="Arial" w:cs="Arial"/>
-                <w:u w:val="single"/>
-              </w:rPr>
-              <w:t>__________</w:t>
-            </w:r>
-            <w:r>
-              <w:rPr>
-                <w:rFonts w:ascii="Arial" w:eastAsia="Times New Roman" w:hAnsi="Arial" w:cs="Arial"/>
-                <w:u w:val="single"/>
-              </w:rPr>
-              <w:t>_________________</w:t>
-            </w:r>
-          </w:p>
-          <w:p>
-            <w:pPr>
-              <w:autoSpaceDE w:val="0"/>
-              <w:autoSpaceDN w:val="0"/>
-              <w:adjustRightInd w:val="0"/>
-              <w:spacing w:line="360" w:lineRule="auto"/>
-              <w:jc w:val="center"/>
-              <w:rPr>
-                <w:rFonts w:ascii="Arial" w:eastAsia="Times New Roman" w:hAnsi="Arial" w:cs="Arial"/>
-                <w:b/>
-                <w:sz w:val="20"/>
-              </w:rPr>
-            </w:pPr>
-            <w:r>
-              <w:rPr>
-                <w:rFonts w:ascii="Arial" w:eastAsia="Times New Roman" w:hAnsi="Arial" w:cs="Arial"/>
-                <w:b/>
-                <w:sz w:val="20"/>
-              </w:rPr>
-              <w:t>COORDINADOR DE LA UIPC</w:t>
-            </w:r>
-          </w:p>
-        </w:tc>
-      </w:tr>
-      <w:tr>
-        <w:trPr>
-          <w:trHeight w:val="1832"/>
-          <w:jc w:val="center"/>
-        </w:trPr>
-        <w:tc>
-          <w:tcPr>
-            <w:tcW w:w="4988" w:type="dxa"/>
-          </w:tcPr>
-          <w:p>
-            <w:pPr>
-              <w:autoSpaceDE w:val="0"/>
-              <w:autoSpaceDN w:val="0"/>
-              <w:adjustRightInd w:val="0"/>
-              <w:spacing w:line="360" w:lineRule="auto"/>
-              <w:jc w:val="center"/>
-              <w:rPr>
-                <w:rFonts w:ascii="Arial" w:eastAsia="Times New Roman" w:hAnsi="Arial" w:cs="Arial"/>
-                <w:b/>
-                <w:sz w:val="20"/>
-              </w:rPr>
-            </w:pPr>
-          </w:p>
-          <w:p>
-            <w:pPr>
-              <w:autoSpaceDE w:val="0"/>
-              <w:autoSpaceDN w:val="0"/>
-              <w:adjustRightInd w:val="0"/>
-              <w:spacing w:line="360" w:lineRule="auto"/>
-              <w:jc w:val="center"/>
-              <w:rPr>
-                <w:rFonts w:ascii="Arial" w:eastAsia="Times New Roman" w:hAnsi="Arial" w:cs="Arial"/>
-                <w:b/>
-                <w:sz w:val="20"/>
-              </w:rPr>
-            </w:pPr>
-          </w:p>
-          <w:p>
-            <w:pPr>
-              <w:autoSpaceDE w:val="0"/>
-              <w:autoSpaceDN w:val="0"/>
-              <w:adjustRightInd w:val="0"/>
-              <w:spacing w:line="360" w:lineRule="auto"/>
-              <w:jc w:val="center"/>
-              <w:rPr>
-                <w:rFonts w:ascii="Arial" w:eastAsia="Times New Roman" w:hAnsi="Arial" w:cs="Arial"/>
-                <w:b/>
-                <w:sz w:val="20"/>
-              </w:rPr>
-            </w:pPr>
-          </w:p>
-          <w:p>
-            <w:pPr>
-              <w:autoSpaceDE w:val="0"/>
-              <w:autoSpaceDN w:val="0"/>
-              <w:adjustRightInd w:val="0"/>
-              <w:spacing w:line="360" w:lineRule="auto"/>
-              <w:jc w:val="center"/>
-              <w:rPr>
-                <w:rFonts w:ascii="Arial" w:eastAsia="Times New Roman" w:hAnsi="Arial" w:cs="Arial"/>
-                <w:u w:val="single"/>
-              </w:rPr>
-            </w:pPr>
-            <w:r>
-              <w:rPr>
-                <w:rFonts w:ascii="Arial" w:eastAsia="Times New Roman" w:hAnsi="Arial" w:cs="Arial"/>
-                <w:u w:val="single"/>
-              </w:rPr>
-              <w:t>___________</w:t>
-            </w:r>
-            <w:r>
-              <w:rPr>
-                <w:rFonts w:ascii="Arial" w:eastAsia="Times New Roman" w:hAnsi="Arial" w:cs="Arial"/>
-                <w:u w:val="single"/>
-              </w:rPr>
-              <w:t>__________</w:t>
-            </w:r>
-            <w:r>
-              <w:rPr>
-                <w:rFonts w:ascii="Arial" w:eastAsia="Times New Roman" w:hAnsi="Arial" w:cs="Arial"/>
-                <w:u w:val="single"/>
-              </w:rPr>
-              <w:t>_________________</w:t>
-            </w:r>
-          </w:p>
-          <w:p>
-            <w:pPr>
-              <w:autoSpaceDE w:val="0"/>
-              <w:autoSpaceDN w:val="0"/>
-              <w:adjustRightInd w:val="0"/>
-              <w:spacing w:line="360" w:lineRule="auto"/>
-              <w:jc w:val="center"/>
-              <w:rPr>
-                <w:rFonts w:ascii="Arial" w:eastAsia="Times New Roman" w:hAnsi="Arial" w:cs="Arial"/>
-                <w:b/>
-                <w:sz w:val="20"/>
-              </w:rPr>
-            </w:pPr>
-            <w:r>
-              <w:rPr>
-                <w:rFonts w:ascii="Arial" w:eastAsia="Times New Roman" w:hAnsi="Arial" w:cs="Arial"/>
-                <w:b/>
-                <w:sz w:val="20"/>
-              </w:rPr>
-              <w:t>COORDINADOR DE LA UIPC</w:t>
-            </w:r>
-          </w:p>
-        </w:tc>
-        <w:tc>
-          <w:tcPr>
-            <w:tcW w:w="4988" w:type="dxa"/>
-          </w:tcPr>
-          <w:p>
-            <w:pPr>
-              <w:autoSpaceDE w:val="0"/>
-              <w:autoSpaceDN w:val="0"/>
-              <w:adjustRightInd w:val="0"/>
-              <w:spacing w:line="360" w:lineRule="auto"/>
-              <w:jc w:val="center"/>
-              <w:rPr>
-                <w:rFonts w:ascii="Arial" w:eastAsia="Times New Roman" w:hAnsi="Arial" w:cs="Arial"/>
-                <w:b/>
-                <w:sz w:val="20"/>
-              </w:rPr>
-            </w:pPr>
-          </w:p>
-          <w:p>
-            <w:pPr>
-              <w:autoSpaceDE w:val="0"/>
-              <w:autoSpaceDN w:val="0"/>
-              <w:adjustRightInd w:val="0"/>
-              <w:spacing w:line="360" w:lineRule="auto"/>
-              <w:jc w:val="center"/>
-              <w:rPr>
-                <w:rFonts w:ascii="Arial" w:eastAsia="Times New Roman" w:hAnsi="Arial" w:cs="Arial"/>
-                <w:b/>
-                <w:sz w:val="20"/>
-              </w:rPr>
-            </w:pPr>
-          </w:p>
-          <w:p>
-            <w:pPr>
-              <w:autoSpaceDE w:val="0"/>
-              <w:autoSpaceDN w:val="0"/>
-              <w:adjustRightInd w:val="0"/>
-              <w:spacing w:line="360" w:lineRule="auto"/>
-              <w:jc w:val="center"/>
-              <w:rPr>
-                <w:rFonts w:ascii="Arial" w:eastAsia="Times New Roman" w:hAnsi="Arial" w:cs="Arial"/>
-                <w:b/>
-                <w:sz w:val="20"/>
-              </w:rPr>
-            </w:pPr>
-          </w:p>
-          <w:p>
-            <w:pPr>
-              <w:autoSpaceDE w:val="0"/>
-              <w:autoSpaceDN w:val="0"/>
-              <w:adjustRightInd w:val="0"/>
-              <w:spacing w:line="360" w:lineRule="auto"/>
-              <w:jc w:val="center"/>
-              <w:rPr>
-                <w:rFonts w:ascii="Arial" w:eastAsia="Times New Roman" w:hAnsi="Arial" w:cs="Arial"/>
-                <w:u w:val="single"/>
-              </w:rPr>
-            </w:pPr>
-            <w:r>
-              <w:rPr>
-                <w:rFonts w:ascii="Arial" w:eastAsia="Times New Roman" w:hAnsi="Arial" w:cs="Arial"/>
-                <w:u w:val="single"/>
-              </w:rPr>
-              <w:t>___________</w:t>
-            </w:r>
-            <w:r>
-              <w:rPr>
-                <w:rFonts w:ascii="Arial" w:eastAsia="Times New Roman" w:hAnsi="Arial" w:cs="Arial"/>
-                <w:u w:val="single"/>
-              </w:rPr>
-              <w:t>________________</w:t>
-            </w:r>
-            <w:r>
-              <w:rPr>
-                <w:rFonts w:ascii="Arial" w:eastAsia="Times New Roman" w:hAnsi="Arial" w:cs="Arial"/>
-                <w:u w:val="single"/>
-              </w:rPr>
-              <w:t>___________</w:t>
-            </w:r>
-          </w:p>
-          <w:p>
-            <w:pPr>
-              <w:autoSpaceDE w:val="0"/>
-              <w:autoSpaceDN w:val="0"/>
-              <w:adjustRightInd w:val="0"/>
-              <w:spacing w:line="360" w:lineRule="auto"/>
-              <w:jc w:val="center"/>
-              <w:rPr>
-                <w:rFonts w:ascii="Arial" w:eastAsia="Times New Roman" w:hAnsi="Arial" w:cs="Arial"/>
-                <w:b/>
-                <w:sz w:val="20"/>
-              </w:rPr>
-            </w:pPr>
-            <w:r>
-              <w:rPr>
-                <w:rFonts w:ascii="Arial" w:eastAsia="Times New Roman" w:hAnsi="Arial" w:cs="Arial"/>
-                <w:b/>
-                <w:sz w:val="20"/>
-              </w:rPr>
-              <w:t>SUPLENTE DE LA UIPC</w:t>
-            </w:r>
-          </w:p>
-        </w:tc>
-      </w:tr>
-      <w:tr>
-        <w:trPr>
-          <w:trHeight w:val="1655"/>
-          <w:jc w:val="center"/>
-        </w:trPr>
-        <w:tc>
-          <w:tcPr>
-            <w:tcW w:w="4988" w:type="dxa"/>
-          </w:tcPr>
-          <w:p>
-            <w:pPr>
-              <w:autoSpaceDE w:val="0"/>
-              <w:autoSpaceDN w:val="0"/>
-              <w:adjustRightInd w:val="0"/>
-              <w:spacing w:line="360" w:lineRule="auto"/>
-              <w:jc w:val="center"/>
-              <w:rPr>
-                <w:rFonts w:ascii="Arial" w:eastAsia="Times New Roman" w:hAnsi="Arial" w:cs="Arial"/>
-                <w:b/>
-                <w:sz w:val="20"/>
-              </w:rPr>
-            </w:pPr>
-          </w:p>
-          <w:p>
-            <w:pPr>
-              <w:autoSpaceDE w:val="0"/>
-              <w:autoSpaceDN w:val="0"/>
-              <w:adjustRightInd w:val="0"/>
-              <w:spacing w:line="360" w:lineRule="auto"/>
-              <w:jc w:val="center"/>
-              <w:rPr>
-                <w:rFonts w:ascii="Arial" w:eastAsia="Times New Roman" w:hAnsi="Arial" w:cs="Arial"/>
-                <w:b/>
-                <w:sz w:val="20"/>
-              </w:rPr>
-            </w:pPr>
-          </w:p>
-          <w:p>
-            <w:pPr>
-              <w:autoSpaceDE w:val="0"/>
-              <w:autoSpaceDN w:val="0"/>
-              <w:adjustRightInd w:val="0"/>
-              <w:spacing w:line="360" w:lineRule="auto"/>
-              <w:jc w:val="center"/>
-              <w:rPr>
-                <w:rFonts w:ascii="Arial" w:eastAsia="Times New Roman" w:hAnsi="Arial" w:cs="Arial"/>
-                <w:b/>
-                <w:sz w:val="20"/>
-              </w:rPr>
-            </w:pPr>
-          </w:p>
-          <w:p>
-            <w:pPr>
-              <w:autoSpaceDE w:val="0"/>
-              <w:autoSpaceDN w:val="0"/>
-              <w:adjustRightInd w:val="0"/>
-              <w:spacing w:line="360" w:lineRule="auto"/>
-              <w:jc w:val="center"/>
-              <w:rPr>
-                <w:rFonts w:ascii="Arial" w:eastAsia="Times New Roman" w:hAnsi="Arial" w:cs="Arial"/>
-                <w:u w:val="single"/>
-              </w:rPr>
-            </w:pPr>
-            <w:r>
-              <w:rPr>
-                <w:rFonts w:ascii="Arial" w:eastAsia="Times New Roman" w:hAnsi="Arial" w:cs="Arial"/>
-                <w:u w:val="single"/>
-              </w:rPr>
-              <w:t>_______________________________________</w:t>
-            </w:r>
-          </w:p>
-          <w:p>
-            <w:pPr>
-              <w:autoSpaceDE w:val="0"/>
-              <w:autoSpaceDN w:val="0"/>
-              <w:adjustRightInd w:val="0"/>
-              <w:spacing w:line="360" w:lineRule="auto"/>
-              <w:jc w:val="center"/>
-              <w:rPr>
-                <w:rFonts w:ascii="Arial" w:eastAsia="Times New Roman" w:hAnsi="Arial" w:cs="Arial"/>
-                <w:b/>
-                <w:sz w:val="20"/>
-              </w:rPr>
-            </w:pPr>
-            <w:r>
-              <w:rPr>
-                <w:rFonts w:ascii="Arial" w:eastAsia="Times New Roman" w:hAnsi="Arial" w:cs="Arial"/>
-                <w:b/>
-                <w:sz w:val="20"/>
-              </w:rPr>
-              <w:t>RESPONSABLE DE LA BRIGADA</w:t>
-            </w:r>
-            <w:r>
-              <w:rPr>
-                <w:rFonts w:ascii="Arial" w:eastAsia="Times New Roman" w:hAnsi="Arial" w:cs="Arial"/>
-                <w:b/>
-                <w:sz w:val="20"/>
-              </w:rPr>
-              <w:t xml:space="preserve"> DE</w:t>
-            </w:r>
-            <w:r>
-              <w:rPr>
-                <w:rFonts w:ascii="Arial" w:eastAsia="Times New Roman" w:hAnsi="Arial" w:cs="Arial"/>
-                <w:b/>
-                <w:sz w:val="20"/>
-              </w:rPr>
-              <w:t xml:space="preserve"> PREVENCIÓN Y COMBATE CONTRA INCENDIOS</w:t>
-            </w:r>
-          </w:p>
-        </w:tc>
-        <w:tc>
-          <w:tcPr>
-            <w:tcW w:w="4988" w:type="dxa"/>
-          </w:tcPr>
-          <w:p>
-            <w:pPr>
-              <w:autoSpaceDE w:val="0"/>
-              <w:autoSpaceDN w:val="0"/>
-              <w:adjustRightInd w:val="0"/>
-              <w:spacing w:line="360" w:lineRule="auto"/>
-              <w:jc w:val="center"/>
-              <w:rPr>
-                <w:rFonts w:ascii="Arial" w:eastAsia="Times New Roman" w:hAnsi="Arial" w:cs="Arial"/>
-                <w:b/>
-                <w:sz w:val="20"/>
-              </w:rPr>
-            </w:pPr>
-          </w:p>
-          <w:p>
-            <w:pPr>
-              <w:autoSpaceDE w:val="0"/>
-              <w:autoSpaceDN w:val="0"/>
-              <w:adjustRightInd w:val="0"/>
-              <w:spacing w:line="360" w:lineRule="auto"/>
-              <w:jc w:val="center"/>
-              <w:rPr>
-                <w:rFonts w:ascii="Arial" w:eastAsia="Times New Roman" w:hAnsi="Arial" w:cs="Arial"/>
-                <w:b/>
-                <w:sz w:val="20"/>
-              </w:rPr>
-            </w:pPr>
-          </w:p>
-          <w:p>
-            <w:pPr>
-              <w:autoSpaceDE w:val="0"/>
-              <w:autoSpaceDN w:val="0"/>
-              <w:adjustRightInd w:val="0"/>
-              <w:spacing w:line="360" w:lineRule="auto"/>
-              <w:jc w:val="center"/>
-              <w:rPr>
-                <w:rFonts w:ascii="Arial" w:eastAsia="Times New Roman" w:hAnsi="Arial" w:cs="Arial"/>
-                <w:b/>
-                <w:sz w:val="20"/>
-              </w:rPr>
-            </w:pPr>
-          </w:p>
-          <w:p>
-            <w:pPr>
-              <w:autoSpaceDE w:val="0"/>
-              <w:autoSpaceDN w:val="0"/>
-              <w:adjustRightInd w:val="0"/>
-              <w:spacing w:line="360" w:lineRule="auto"/>
-              <w:jc w:val="center"/>
-              <w:rPr>
-                <w:rFonts w:ascii="Arial" w:eastAsia="Times New Roman" w:hAnsi="Arial" w:cs="Arial"/>
-                <w:u w:val="single"/>
-              </w:rPr>
-            </w:pPr>
-            <w:r>
-              <w:rPr>
-                <w:rFonts w:ascii="Arial" w:eastAsia="Times New Roman" w:hAnsi="Arial" w:cs="Arial"/>
-                <w:u w:val="single"/>
-              </w:rPr>
-              <w:t>_______________________________________</w:t>
-            </w:r>
-          </w:p>
-          <w:p>
-            <w:pPr>
-              <w:autoSpaceDE w:val="0"/>
-              <w:autoSpaceDN w:val="0"/>
-              <w:adjustRightInd w:val="0"/>
-              <w:spacing w:line="360" w:lineRule="auto"/>
-              <w:jc w:val="center"/>
-              <w:rPr>
-                <w:rFonts w:ascii="Arial" w:eastAsia="Times New Roman" w:hAnsi="Arial" w:cs="Arial"/>
-                <w:b/>
-                <w:sz w:val="20"/>
-              </w:rPr>
-            </w:pPr>
-            <w:r>
-              <w:rPr>
-                <w:rFonts w:ascii="Arial" w:eastAsia="Times New Roman" w:hAnsi="Arial" w:cs="Arial"/>
-                <w:b/>
-                <w:sz w:val="20"/>
-              </w:rPr>
-              <w:t>SUPLENTE DE LA BRIGADA</w:t>
-            </w:r>
-            <w:r>
-              <w:rPr>
-                <w:rFonts w:ascii="Arial" w:eastAsia="Times New Roman" w:hAnsi="Arial" w:cs="Arial"/>
-                <w:b/>
-                <w:sz w:val="20"/>
-              </w:rPr>
-              <w:t xml:space="preserve"> DE</w:t>
-            </w:r>
-            <w:r>
-              <w:rPr>
-                <w:rFonts w:ascii="Arial" w:eastAsia="Times New Roman" w:hAnsi="Arial" w:cs="Arial"/>
-                <w:b/>
-                <w:sz w:val="20"/>
-              </w:rPr>
-              <w:t xml:space="preserve"> PREVENCIÓN Y COMBATE CONTRA INCENDIOS</w:t>
-            </w:r>
-          </w:p>
-        </w:tc>
-      </w:tr>
-      <w:tr>
-        <w:trPr>
-          <w:trHeight w:val="1881"/>
-          <w:jc w:val="center"/>
-        </w:trPr>
-        <w:tc>
-          <w:tcPr>
-            <w:tcW w:w="4988" w:type="dxa"/>
-          </w:tcPr>
-          <w:p>
-            <w:pPr>
-              <w:autoSpaceDE w:val="0"/>
-              <w:autoSpaceDN w:val="0"/>
-              <w:adjustRightInd w:val="0"/>
-              <w:spacing w:line="360" w:lineRule="auto"/>
-              <w:jc w:val="center"/>
-              <w:rPr>
-                <w:rFonts w:ascii="Arial" w:eastAsia="Times New Roman" w:hAnsi="Arial" w:cs="Arial"/>
-                <w:b/>
-                <w:sz w:val="20"/>
-              </w:rPr>
-            </w:pPr>
-          </w:p>
-          <w:p>
-            <w:pPr>
-              <w:autoSpaceDE w:val="0"/>
-              <w:autoSpaceDN w:val="0"/>
-              <w:adjustRightInd w:val="0"/>
-              <w:spacing w:line="360" w:lineRule="auto"/>
-              <w:jc w:val="center"/>
-              <w:rPr>
-                <w:rFonts w:ascii="Arial" w:eastAsia="Times New Roman" w:hAnsi="Arial" w:cs="Arial"/>
-                <w:b/>
-                <w:sz w:val="20"/>
-              </w:rPr>
-            </w:pPr>
-          </w:p>
-          <w:p>
-            <w:pPr>
-              <w:autoSpaceDE w:val="0"/>
-              <w:autoSpaceDN w:val="0"/>
-              <w:adjustRightInd w:val="0"/>
-              <w:spacing w:line="360" w:lineRule="auto"/>
-              <w:jc w:val="center"/>
-              <w:rPr>
-                <w:rFonts w:ascii="Arial" w:eastAsia="Times New Roman" w:hAnsi="Arial" w:cs="Arial"/>
-                <w:b/>
-                <w:sz w:val="20"/>
-              </w:rPr>
-            </w:pPr>
-          </w:p>
-          <w:p>
-            <w:pPr>
-              <w:autoSpaceDE w:val="0"/>
-              <w:autoSpaceDN w:val="0"/>
-              <w:adjustRightInd w:val="0"/>
-              <w:spacing w:line="360" w:lineRule="auto"/>
-              <w:jc w:val="center"/>
-              <w:rPr>
-                <w:rFonts w:ascii="Arial" w:eastAsia="Times New Roman" w:hAnsi="Arial" w:cs="Arial"/>
-                <w:u w:val="single"/>
-              </w:rPr>
-            </w:pPr>
-            <w:r>
-              <w:rPr>
-                <w:rFonts w:ascii="Arial" w:eastAsia="Times New Roman" w:hAnsi="Arial" w:cs="Arial"/>
-                <w:u w:val="single"/>
-              </w:rPr>
-              <w:t>______________________________________</w:t>
-            </w:r>
-          </w:p>
-          <w:p>
-            <w:pPr>
-              <w:autoSpaceDE w:val="0"/>
-              <w:autoSpaceDN w:val="0"/>
-              <w:adjustRightInd w:val="0"/>
-              <w:spacing w:line="360" w:lineRule="auto"/>
-              <w:jc w:val="center"/>
-              <w:rPr>
-                <w:rFonts w:ascii="Arial" w:eastAsia="Times New Roman" w:hAnsi="Arial" w:cs="Arial"/>
-                <w:b/>
-                <w:sz w:val="20"/>
-              </w:rPr>
-            </w:pPr>
-            <w:r>
-              <w:rPr>
-                <w:rFonts w:ascii="Arial" w:eastAsia="Times New Roman" w:hAnsi="Arial" w:cs="Arial"/>
-                <w:b/>
-                <w:sz w:val="20"/>
-              </w:rPr>
-              <w:t>RESPONSABLE DE LA BRIGADA DE PRIMEROS AUXILIOS</w:t>
-            </w:r>
-          </w:p>
-        </w:tc>
-        <w:tc>
-          <w:tcPr>
-            <w:tcW w:w="4988" w:type="dxa"/>
-          </w:tcPr>
-          <w:p>
-            <w:pPr>
-              <w:autoSpaceDE w:val="0"/>
-              <w:autoSpaceDN w:val="0"/>
-              <w:adjustRightInd w:val="0"/>
-              <w:spacing w:line="360" w:lineRule="auto"/>
-              <w:jc w:val="center"/>
-              <w:rPr>
-                <w:rFonts w:ascii="Arial" w:eastAsia="Times New Roman" w:hAnsi="Arial" w:cs="Arial"/>
-                <w:b/>
-                <w:sz w:val="20"/>
-              </w:rPr>
-            </w:pPr>
-          </w:p>
-          <w:p>
-            <w:pPr>
-              <w:autoSpaceDE w:val="0"/>
-              <w:autoSpaceDN w:val="0"/>
-              <w:adjustRightInd w:val="0"/>
-              <w:spacing w:line="360" w:lineRule="auto"/>
-              <w:jc w:val="center"/>
-              <w:rPr>
-                <w:rFonts w:ascii="Arial" w:eastAsia="Times New Roman" w:hAnsi="Arial" w:cs="Arial"/>
-                <w:b/>
-                <w:sz w:val="20"/>
-              </w:rPr>
-            </w:pPr>
-          </w:p>
-          <w:p>
-            <w:pPr>
-              <w:autoSpaceDE w:val="0"/>
-              <w:autoSpaceDN w:val="0"/>
-              <w:adjustRightInd w:val="0"/>
-              <w:spacing w:line="360" w:lineRule="auto"/>
-              <w:jc w:val="center"/>
-              <w:rPr>
-                <w:rFonts w:ascii="Arial" w:eastAsia="Times New Roman" w:hAnsi="Arial" w:cs="Arial"/>
-                <w:b/>
-                <w:sz w:val="20"/>
-              </w:rPr>
-            </w:pPr>
-          </w:p>
-          <w:p>
-            <w:pPr>
-              <w:autoSpaceDE w:val="0"/>
-              <w:autoSpaceDN w:val="0"/>
-              <w:adjustRightInd w:val="0"/>
-              <w:spacing w:line="360" w:lineRule="auto"/>
-              <w:jc w:val="center"/>
-              <w:rPr>
-                <w:rFonts w:ascii="Arial" w:eastAsia="Times New Roman" w:hAnsi="Arial" w:cs="Arial"/>
-                <w:u w:val="single"/>
-              </w:rPr>
-            </w:pPr>
-            <w:r>
-              <w:rPr>
-                <w:rFonts w:ascii="Arial" w:eastAsia="Times New Roman" w:hAnsi="Arial" w:cs="Arial"/>
-                <w:u w:val="single"/>
-              </w:rPr>
-              <w:t>_____________________________________</w:t>
-            </w:r>
-          </w:p>
-          <w:p>
-            <w:pPr>
-              <w:autoSpaceDE w:val="0"/>
-              <w:autoSpaceDN w:val="0"/>
-              <w:adjustRightInd w:val="0"/>
-              <w:spacing w:line="360" w:lineRule="auto"/>
-              <w:jc w:val="center"/>
-              <w:rPr>
-                <w:rFonts w:ascii="Arial" w:eastAsia="Times New Roman" w:hAnsi="Arial" w:cs="Arial"/>
-                <w:b/>
-                <w:sz w:val="20"/>
-              </w:rPr>
-            </w:pPr>
-            <w:r>
-              <w:rPr>
-                <w:rFonts w:ascii="Arial" w:eastAsia="Times New Roman" w:hAnsi="Arial" w:cs="Arial"/>
-                <w:b/>
-                <w:sz w:val="20"/>
-              </w:rPr>
-              <w:t>SUPLENTE DE LA BRIGADA DE PRIMEROS AUXILIOS</w:t>
-            </w:r>
-          </w:p>
-        </w:tc>
-      </w:tr>
-      <w:tr>
-        <w:trPr>
-          <w:trHeight w:val="1855"/>
-          <w:jc w:val="center"/>
-        </w:trPr>
-        <w:tc>
-          <w:tcPr>
-            <w:tcW w:w="4988" w:type="dxa"/>
-          </w:tcPr>
-          <w:p>
-            <w:pPr>
-              <w:autoSpaceDE w:val="0"/>
-              <w:autoSpaceDN w:val="0"/>
-              <w:adjustRightInd w:val="0"/>
-              <w:spacing w:line="360" w:lineRule="auto"/>
-              <w:jc w:val="center"/>
-              <w:rPr>
-                <w:rFonts w:ascii="Arial" w:eastAsia="Times New Roman" w:hAnsi="Arial" w:cs="Arial"/>
-                <w:b/>
-                <w:sz w:val="20"/>
-              </w:rPr>
-            </w:pPr>
-          </w:p>
-          <w:p>
-            <w:pPr>
-              <w:autoSpaceDE w:val="0"/>
-              <w:autoSpaceDN w:val="0"/>
-              <w:adjustRightInd w:val="0"/>
-              <w:spacing w:line="360" w:lineRule="auto"/>
-              <w:jc w:val="center"/>
-              <w:rPr>
-                <w:rFonts w:ascii="Arial" w:eastAsia="Times New Roman" w:hAnsi="Arial" w:cs="Arial"/>
-                <w:b/>
-                <w:sz w:val="20"/>
-              </w:rPr>
-            </w:pPr>
-          </w:p>
-          <w:p>
-            <w:pPr>
-              <w:autoSpaceDE w:val="0"/>
-              <w:autoSpaceDN w:val="0"/>
-              <w:adjustRightInd w:val="0"/>
-              <w:spacing w:line="360" w:lineRule="auto"/>
-              <w:jc w:val="center"/>
-              <w:rPr>
-                <w:rFonts w:ascii="Arial" w:eastAsia="Times New Roman" w:hAnsi="Arial" w:cs="Arial"/>
-                <w:b/>
-                <w:sz w:val="20"/>
-              </w:rPr>
-            </w:pPr>
-          </w:p>
-          <w:p>
-            <w:pPr>
-              <w:autoSpaceDE w:val="0"/>
-              <w:autoSpaceDN w:val="0"/>
-              <w:adjustRightInd w:val="0"/>
-              <w:spacing w:line="360" w:lineRule="auto"/>
-              <w:jc w:val="center"/>
-              <w:rPr>
-                <w:rFonts w:ascii="Arial" w:eastAsia="Times New Roman" w:hAnsi="Arial" w:cs="Arial"/>
-                <w:u w:val="single"/>
-              </w:rPr>
-            </w:pPr>
-            <w:r>
-              <w:rPr>
-                <w:rFonts w:ascii="Arial" w:eastAsia="Times New Roman" w:hAnsi="Arial" w:cs="Arial"/>
-                <w:u w:val="single"/>
-              </w:rPr>
-              <w:t>______________________________________</w:t>
-            </w:r>
-          </w:p>
-          <w:p>
-            <w:pPr>
-              <w:autoSpaceDE w:val="0"/>
-              <w:autoSpaceDN w:val="0"/>
-              <w:adjustRightInd w:val="0"/>
-              <w:spacing w:line="360" w:lineRule="auto"/>
-              <w:jc w:val="center"/>
-              <w:rPr>
-                <w:rFonts w:ascii="Arial" w:eastAsia="Times New Roman" w:hAnsi="Arial" w:cs="Arial"/>
-                <w:b/>
-                <w:sz w:val="20"/>
-              </w:rPr>
-            </w:pPr>
-            <w:r>
-              <w:rPr>
-                <w:rFonts w:ascii="Arial" w:eastAsia="Times New Roman" w:hAnsi="Arial" w:cs="Arial"/>
-                <w:b/>
-                <w:sz w:val="20"/>
-              </w:rPr>
-              <w:t>RESPONSABLE DE LA BRIGADA DE EVACUACIÓN DE INMUEBLES</w:t>
-            </w:r>
-          </w:p>
-        </w:tc>
-        <w:tc>
-          <w:tcPr>
-            <w:tcW w:w="4988" w:type="dxa"/>
-          </w:tcPr>
-          <w:p>
-            <w:pPr>
-              <w:autoSpaceDE w:val="0"/>
-              <w:autoSpaceDN w:val="0"/>
-              <w:adjustRightInd w:val="0"/>
-              <w:spacing w:line="360" w:lineRule="auto"/>
-              <w:jc w:val="center"/>
-              <w:rPr>
-                <w:rFonts w:ascii="Arial" w:eastAsia="Times New Roman" w:hAnsi="Arial" w:cs="Arial"/>
-                <w:b/>
-                <w:sz w:val="20"/>
-              </w:rPr>
-            </w:pPr>
-          </w:p>
-          <w:p>
-            <w:pPr>
-              <w:autoSpaceDE w:val="0"/>
-              <w:autoSpaceDN w:val="0"/>
-              <w:adjustRightInd w:val="0"/>
-              <w:spacing w:line="360" w:lineRule="auto"/>
-              <w:jc w:val="center"/>
-              <w:rPr>
-                <w:rFonts w:ascii="Arial" w:eastAsia="Times New Roman" w:hAnsi="Arial" w:cs="Arial"/>
-                <w:b/>
-                <w:sz w:val="20"/>
-              </w:rPr>
-            </w:pPr>
-          </w:p>
-          <w:p>
-            <w:pPr>
-              <w:autoSpaceDE w:val="0"/>
-              <w:autoSpaceDN w:val="0"/>
-              <w:adjustRightInd w:val="0"/>
-              <w:spacing w:line="360" w:lineRule="auto"/>
-              <w:jc w:val="center"/>
-              <w:rPr>
-                <w:rFonts w:ascii="Arial" w:eastAsia="Times New Roman" w:hAnsi="Arial" w:cs="Arial"/>
-                <w:b/>
-                <w:sz w:val="20"/>
-              </w:rPr>
-            </w:pPr>
-          </w:p>
-          <w:p>
-            <w:pPr>
-              <w:autoSpaceDE w:val="0"/>
-              <w:autoSpaceDN w:val="0"/>
-              <w:adjustRightInd w:val="0"/>
-              <w:spacing w:line="360" w:lineRule="auto"/>
-              <w:jc w:val="center"/>
-              <w:rPr>
-                <w:rFonts w:ascii="Arial" w:eastAsia="Times New Roman" w:hAnsi="Arial" w:cs="Arial"/>
-              </w:rPr>
-            </w:pPr>
-            <w:r>
-              <w:rPr>
-                <w:rFonts w:ascii="Arial" w:eastAsia="Times New Roman" w:hAnsi="Arial" w:cs="Arial"/>
-                <w:u w:val="single"/>
-              </w:rPr>
-              <w:t>_____________________________________</w:t>
-            </w:r>
-          </w:p>
-          <w:p>
-            <w:pPr>
-              <w:autoSpaceDE w:val="0"/>
-              <w:autoSpaceDN w:val="0"/>
-              <w:adjustRightInd w:val="0"/>
-              <w:spacing w:line="360" w:lineRule="auto"/>
-              <w:jc w:val="center"/>
-              <w:rPr>
-                <w:rFonts w:ascii="Arial" w:eastAsia="Times New Roman" w:hAnsi="Arial" w:cs="Arial"/>
-                <w:b/>
-                <w:sz w:val="20"/>
-              </w:rPr>
-            </w:pPr>
-            <w:r>
-              <w:rPr>
-                <w:rFonts w:ascii="Arial" w:eastAsia="Times New Roman" w:hAnsi="Arial" w:cs="Arial"/>
-                <w:b/>
-                <w:sz w:val="20"/>
-              </w:rPr>
-              <w:t>SUPLENTE DE LA BRIGADA DE EVACUACIÓN DE INMUEBLES</w:t>
-            </w:r>
-          </w:p>
-        </w:tc>
-      </w:tr>
-      <w:tr>
-        <w:trPr>
-          <w:trHeight w:val="1831"/>
-          <w:jc w:val="center"/>
-        </w:trPr>
-        <w:tc>
-          <w:tcPr>
-            <w:tcW w:w="4988" w:type="dxa"/>
-          </w:tcPr>
-          <w:p>
-            <w:pPr>
-              <w:autoSpaceDE w:val="0"/>
-              <w:autoSpaceDN w:val="0"/>
-              <w:adjustRightInd w:val="0"/>
-              <w:spacing w:line="360" w:lineRule="auto"/>
-              <w:jc w:val="center"/>
-              <w:rPr>
-                <w:rFonts w:ascii="Arial" w:eastAsia="Times New Roman" w:hAnsi="Arial" w:cs="Arial"/>
-                <w:b/>
-                <w:sz w:val="20"/>
-              </w:rPr>
-            </w:pPr>
-          </w:p>
-          <w:p>
-            <w:pPr>
-              <w:autoSpaceDE w:val="0"/>
-              <w:autoSpaceDN w:val="0"/>
-              <w:adjustRightInd w:val="0"/>
-              <w:spacing w:line="360" w:lineRule="auto"/>
-              <w:jc w:val="center"/>
-              <w:rPr>
-                <w:rFonts w:ascii="Arial" w:eastAsia="Times New Roman" w:hAnsi="Arial" w:cs="Arial"/>
-                <w:b/>
-                <w:sz w:val="20"/>
-              </w:rPr>
-            </w:pPr>
-          </w:p>
-          <w:p>
-            <w:pPr>
-              <w:autoSpaceDE w:val="0"/>
-              <w:autoSpaceDN w:val="0"/>
-              <w:adjustRightInd w:val="0"/>
-              <w:spacing w:line="360" w:lineRule="auto"/>
-              <w:jc w:val="center"/>
-              <w:rPr>
-                <w:rFonts w:ascii="Arial" w:eastAsia="Times New Roman" w:hAnsi="Arial" w:cs="Arial"/>
-                <w:b/>
-                <w:sz w:val="20"/>
-              </w:rPr>
-            </w:pPr>
-          </w:p>
-          <w:p>
-            <w:pPr>
-              <w:autoSpaceDE w:val="0"/>
-              <w:autoSpaceDN w:val="0"/>
-              <w:adjustRightInd w:val="0"/>
-              <w:spacing w:line="360" w:lineRule="auto"/>
-              <w:jc w:val="center"/>
-              <w:rPr>
-                <w:rFonts w:ascii="Arial" w:eastAsia="Times New Roman" w:hAnsi="Arial" w:cs="Arial"/>
-                <w:u w:val="single"/>
-              </w:rPr>
-            </w:pPr>
-            <w:r>
-              <w:rPr>
-                <w:rFonts w:ascii="Arial" w:eastAsia="Times New Roman" w:hAnsi="Arial" w:cs="Arial"/>
-                <w:u w:val="single"/>
-              </w:rPr>
-              <w:t>_______________________________________</w:t>
-            </w:r>
-          </w:p>
-          <w:p>
-            <w:pPr>
-              <w:autoSpaceDE w:val="0"/>
-              <w:autoSpaceDN w:val="0"/>
-              <w:adjustRightInd w:val="0"/>
-              <w:spacing w:line="360" w:lineRule="auto"/>
-              <w:jc w:val="center"/>
-              <w:rPr>
-                <w:rFonts w:ascii="Arial" w:eastAsia="Times New Roman" w:hAnsi="Arial" w:cs="Arial"/>
-                <w:b/>
-                <w:sz w:val="20"/>
-              </w:rPr>
-            </w:pPr>
-            <w:r>
-              <w:rPr>
-                <w:rFonts w:ascii="Arial" w:eastAsia="Times New Roman" w:hAnsi="Arial" w:cs="Arial"/>
-                <w:b/>
-                <w:sz w:val="20"/>
-              </w:rPr>
-              <w:t>RESPONSABLE DE LA BRIGADA DE BÚSQUEDA Y RESCATE</w:t>
-            </w:r>
-          </w:p>
-        </w:tc>
-        <w:tc>
-          <w:tcPr>
-            <w:tcW w:w="4988" w:type="dxa"/>
-          </w:tcPr>
-          <w:p>
-            <w:pPr>
-              <w:autoSpaceDE w:val="0"/>
-              <w:autoSpaceDN w:val="0"/>
-              <w:adjustRightInd w:val="0"/>
-              <w:spacing w:line="360" w:lineRule="auto"/>
-              <w:jc w:val="center"/>
-              <w:rPr>
-                <w:rFonts w:ascii="Arial" w:eastAsia="Times New Roman" w:hAnsi="Arial" w:cs="Arial"/>
-                <w:b/>
-                <w:sz w:val="20"/>
-              </w:rPr>
-            </w:pPr>
-          </w:p>
-          <w:p>
-            <w:pPr>
-              <w:autoSpaceDE w:val="0"/>
-              <w:autoSpaceDN w:val="0"/>
-              <w:adjustRightInd w:val="0"/>
-              <w:spacing w:line="360" w:lineRule="auto"/>
-              <w:jc w:val="center"/>
-              <w:rPr>
-                <w:rFonts w:ascii="Arial" w:eastAsia="Times New Roman" w:hAnsi="Arial" w:cs="Arial"/>
-                <w:b/>
-                <w:sz w:val="20"/>
-              </w:rPr>
-            </w:pPr>
-          </w:p>
-          <w:p>
-            <w:pPr>
-              <w:autoSpaceDE w:val="0"/>
-              <w:autoSpaceDN w:val="0"/>
-              <w:adjustRightInd w:val="0"/>
-              <w:spacing w:line="360" w:lineRule="auto"/>
-              <w:jc w:val="center"/>
-              <w:rPr>
-                <w:rFonts w:ascii="Arial" w:eastAsia="Times New Roman" w:hAnsi="Arial" w:cs="Arial"/>
-                <w:b/>
-                <w:sz w:val="20"/>
-              </w:rPr>
-            </w:pPr>
-          </w:p>
-          <w:p>
-            <w:pPr>
-              <w:autoSpaceDE w:val="0"/>
-              <w:autoSpaceDN w:val="0"/>
-              <w:adjustRightInd w:val="0"/>
-              <w:spacing w:line="360" w:lineRule="auto"/>
-              <w:jc w:val="center"/>
-              <w:rPr>
-                <w:rFonts w:ascii="Arial" w:eastAsia="Times New Roman" w:hAnsi="Arial" w:cs="Arial"/>
-                <w:u w:val="single"/>
-              </w:rPr>
-            </w:pPr>
-            <w:r>
-              <w:rPr>
-                <w:rFonts w:ascii="Arial" w:eastAsia="Times New Roman" w:hAnsi="Arial" w:cs="Arial"/>
-                <w:u w:val="single"/>
-              </w:rPr>
-              <w:t>_______________________________________</w:t>
-            </w:r>
-          </w:p>
-          <w:p>
-            <w:pPr>
-              <w:autoSpaceDE w:val="0"/>
-              <w:autoSpaceDN w:val="0"/>
-              <w:adjustRightInd w:val="0"/>
-              <w:spacing w:line="360" w:lineRule="auto"/>
-              <w:jc w:val="center"/>
-              <w:rPr>
-                <w:rFonts w:ascii="Arial" w:eastAsia="Times New Roman" w:hAnsi="Arial" w:cs="Arial"/>
-                <w:b/>
-                <w:sz w:val="20"/>
-              </w:rPr>
-            </w:pPr>
-            <w:r>
-              <w:rPr>
-                <w:rFonts w:ascii="Arial" w:eastAsia="Times New Roman" w:hAnsi="Arial" w:cs="Arial"/>
-                <w:b/>
-                <w:sz w:val="20"/>
-              </w:rPr>
-              <w:t>SUPLENTE DE LA BRIGADA DE BÚSQUEDA Y RESCATE</w:t>
-            </w:r>
-          </w:p>
-        </w:tc>
-      </w:tr>
-    </w:tbl>
-    <w:p>
-      <w:pPr>
-        <w:spacing w:after="0"/>
-        <w:ind w:right="49"/>
-        <w:jc w:val="both"/>
-        <w:rPr>
-          <w:rFonts w:ascii="Arial" w:hAnsi="Arial" w:cs="Arial"/>
-        </w:rPr>
-      </w:pPr>
-    </w:p>
-    <w:p>
-      <w:pPr>
-        <w:widowControl w:val="0"/>
-        <w:autoSpaceDE w:val="0"/>
-        <w:autoSpaceDN w:val="0"/>
-        <w:adjustRightInd w:val="0"/>
-        <w:spacing w:after="0"/>
-        <w:ind w:left="-567" w:right="-516"/>
-        <w:jc w:val="both"/>
-      </w:pPr>
-      <w:r>
-        <w:rPr>
-          <w:rFonts w:cstheme="minorHAnsi"/>
-          <w:sz w:val="24"/>
-          <w:szCs w:val="24"/>
-        </w:rPr>
-        <w:t xml:space="preserve">Leído el presente documento firman al calce los que en él intervienen de conformidad para los fines y efectos legales siendo las </w:t>
-      </w:r>
-      <w:r>
-        <w:rPr>
-          <w:rFonts w:cstheme="minorHAnsi"/>
-          <w:b/>
-          <w:bCs/>
-          <w:sz w:val="24"/>
-          <w:szCs w:val="24"/>
-        </w:rPr>
-        <w:t>____</w:t>
-      </w:r>
-      <w:r>
-        <w:rPr>
-          <w:rFonts w:cstheme="minorHAnsi"/>
-          <w:b/>
-          <w:bCs/>
-          <w:sz w:val="24"/>
-          <w:szCs w:val="24"/>
-        </w:rPr>
-        <w:t>______</w:t>
-      </w:r>
-      <w:r>
-        <w:rPr>
-          <w:rFonts w:cstheme="minorHAnsi"/>
-          <w:b/>
-          <w:bCs/>
-          <w:sz w:val="24"/>
-          <w:szCs w:val="24"/>
-        </w:rPr>
-        <w:t>__</w:t>
-      </w:r>
-      <w:r>
-        <w:rPr>
-          <w:rFonts w:cstheme="minorHAnsi"/>
-          <w:sz w:val="24"/>
-          <w:szCs w:val="24"/>
-        </w:rPr>
-        <w:t xml:space="preserve"> horas del día </w:t>
-      </w:r>
-      <w:proofErr w:type="gramStart"/>
-      <w:r>
-        <w:rPr>
-          <w:rFonts w:cstheme="minorHAnsi"/>
-          <w:b/>
-          <w:bCs/>
-          <w:sz w:val="24"/>
-          <w:szCs w:val="24"/>
-        </w:rPr>
-        <w:t xml:space="preserve">{{ </w:t>
-      </w:r>
-      <w:proofErr w:type="spellStart"/>
-      <w:r>
-        <w:rPr>
-          <w:rFonts w:cstheme="minorHAnsi"/>
-          <w:b/>
-          <w:bCs/>
-          <w:sz w:val="24"/>
-          <w:szCs w:val="24"/>
-        </w:rPr>
-        <w:t>dia</w:t>
-      </w:r>
-      <w:proofErr w:type="spellEnd"/>
-      <w:proofErr w:type="gramEnd"/>
-      <w:r>
-        <w:rPr>
-          <w:rFonts w:cstheme="minorHAnsi"/>
-          <w:b/>
-          <w:bCs/>
-          <w:sz w:val="24"/>
-          <w:szCs w:val="24"/>
-        </w:rPr>
-        <w:t xml:space="preserve"> }}</w:t>
-      </w:r>
-      <w:r>
-        <w:rPr>
-          <w:rFonts w:cstheme="minorHAnsi"/>
-          <w:sz w:val="24"/>
-          <w:szCs w:val="24"/>
-        </w:rPr>
-        <w:t xml:space="preserve"> del mes de </w:t>
-      </w:r>
-      <w:proofErr w:type="gramStart"/>
-      <w:r>
-        <w:rPr>
-          <w:rFonts w:cstheme="minorHAnsi"/>
-          <w:b/>
-          <w:bCs/>
-          <w:sz w:val="24"/>
-          <w:szCs w:val="24"/>
-        </w:rPr>
-        <w:t>{{ mes</w:t>
-      </w:r>
-      <w:proofErr w:type="gramEnd"/>
-      <w:r>
-        <w:rPr>
-          <w:rFonts w:cstheme="minorHAnsi"/>
-          <w:b/>
-          <w:bCs/>
-          <w:sz w:val="24"/>
-          <w:szCs w:val="24"/>
-        </w:rPr>
-        <w:t xml:space="preserve"> }}</w:t>
-      </w:r>
-      <w:r>
-        <w:rPr>
-          <w:rFonts w:cstheme="minorHAnsi"/>
-          <w:b/>
-          <w:bCs/>
-          <w:sz w:val="24"/>
-          <w:szCs w:val="24"/>
-        </w:rPr>
-        <w:t xml:space="preserve"> </w:t>
-      </w:r>
-      <w:r>
-        <w:rPr>
-          <w:rFonts w:cstheme="minorHAnsi"/>
-          <w:sz w:val="24"/>
-          <w:szCs w:val="24"/>
-        </w:rPr>
-        <w:t xml:space="preserve">del año </w:t>
-      </w:r>
-      <w:proofErr w:type="gramStart"/>
-      <w:r>
-        <w:rPr>
-          <w:rFonts w:cstheme="minorHAnsi"/>
-          <w:b/>
-          <w:bCs/>
-          <w:sz w:val="24"/>
-          <w:szCs w:val="24"/>
-        </w:rPr>
-        <w:t xml:space="preserve">{{ </w:t>
-      </w:r>
-      <w:proofErr w:type="spellStart"/>
-      <w:r>
-        <w:rPr>
-          <w:rFonts w:cstheme="minorHAnsi"/>
-          <w:b/>
-          <w:bCs/>
-          <w:sz w:val="24"/>
-          <w:szCs w:val="24"/>
-        </w:rPr>
-        <w:t>anio</w:t>
-      </w:r>
-      <w:proofErr w:type="spellEnd"/>
-      <w:proofErr w:type="gramEnd"/>
-      <w:r>
-        <w:rPr>
-          <w:rFonts w:cstheme="minorHAnsi"/>
-          <w:b/>
-          <w:bCs/>
-          <w:sz w:val="24"/>
-          <w:szCs w:val="24"/>
-        </w:rPr>
-        <w:t xml:space="preserve"> }}</w:t>
-      </w:r>
-      <w:r>
-        <w:rPr>
-          <w:rFonts w:cstheme="minorHAnsi"/>
-          <w:sz w:val="24"/>
-          <w:szCs w:val="24"/>
-        </w:rPr>
-        <w:t>.</w:t>
-      </w:r>
-      <w:r>
-        <w:br w:type="page"/>
-      </w:r>
-    </w:p>
     <w:p>
       <w:pPr>
         <w:jc w:val="center"/>
@@ -2465,7 +15,6 @@
           <w:rFonts w:eastAsia="Calibri"/>
           <w:b/>
         </w:rPr>
-        <w:lastRenderedPageBreak/>
         <w:t>CÉDULA DE EVALUACIÓN PARA SIMULACROS</w:t>
       </w:r>
     </w:p>
@@ -11723,7 +9272,7 @@
     </w:p>
     <w:tbl>
       <w:tblPr>
-        <w:tblW w:w="10043" w:type="dxa"/>
+        <w:tblW w:w="10041" w:type="dxa"/>
         <w:jc w:val="center"/>
         <w:tblBorders>
           <w:top w:val="single" w:sz="4" w:space="0" w:color="auto"/>
@@ -11746,8 +9295,8 @@
         <w:gridCol w:w="455"/>
         <w:gridCol w:w="455"/>
         <w:gridCol w:w="455"/>
-        <w:gridCol w:w="312"/>
-        <w:gridCol w:w="598"/>
+        <w:gridCol w:w="454"/>
+        <w:gridCol w:w="454"/>
         <w:gridCol w:w="502"/>
         <w:gridCol w:w="502"/>
         <w:gridCol w:w="502"/>
@@ -11775,7 +9324,7 @@
                 <w:szCs w:val="20"/>
               </w:rPr>
             </w:pPr>
-            <w:bookmarkStart w:id="3" w:name="_Hlk93488620"/>
+            <w:bookmarkStart w:id="0" w:name="_Hlk93488620"/>
             <w:r>
               <w:rPr>
                 <w:rFonts w:ascii="Calibri" w:hAnsi="Calibri" w:cs="Calibri"/>
@@ -12036,7 +9585,7 @@
         </w:tc>
         <w:tc>
           <w:tcPr>
-            <w:tcW w:w="312" w:type="dxa"/>
+            <w:tcW w:w="454" w:type="dxa"/>
             <w:shd w:val="clear" w:color="auto" w:fill="BFBFBF"/>
             <w:textDirection w:val="btLr"/>
             <w:vAlign w:val="center"/>
@@ -12067,7 +9616,7 @@
         </w:tc>
         <w:tc>
           <w:tcPr>
-            <w:tcW w:w="598" w:type="dxa"/>
+            <w:tcW w:w="454" w:type="dxa"/>
             <w:shd w:val="clear" w:color="auto" w:fill="BFBFBF"/>
             <w:textDirection w:val="btLr"/>
             <w:vAlign w:val="center"/>
@@ -12318,17 +9867,17 @@
         </w:tc>
         <w:tc>
           <w:tcPr>
-            <w:tcW w:w="312" w:type="dxa"/>
-          </w:tcPr>
-          <w:p>
-            <w:pPr>
-              <w:spacing w:after="0" w:line="240" w:lineRule="auto"/>
-            </w:pPr>
-          </w:p>
-        </w:tc>
-        <w:tc>
-          <w:tcPr>
-            <w:tcW w:w="598" w:type="dxa"/>
+            <w:tcW w:w="454" w:type="dxa"/>
+          </w:tcPr>
+          <w:p>
+            <w:pPr>
+              <w:spacing w:after="0" w:line="240" w:lineRule="auto"/>
+            </w:pPr>
+          </w:p>
+        </w:tc>
+        <w:tc>
+          <w:tcPr>
+            <w:tcW w:w="454" w:type="dxa"/>
           </w:tcPr>
           <w:p>
             <w:pPr>
@@ -12487,17 +10036,17 @@
         </w:tc>
         <w:tc>
           <w:tcPr>
-            <w:tcW w:w="312" w:type="dxa"/>
-          </w:tcPr>
-          <w:p>
-            <w:pPr>
-              <w:spacing w:after="0" w:line="240" w:lineRule="auto"/>
-            </w:pPr>
-          </w:p>
-        </w:tc>
-        <w:tc>
-          <w:tcPr>
-            <w:tcW w:w="598" w:type="dxa"/>
+            <w:tcW w:w="454" w:type="dxa"/>
+          </w:tcPr>
+          <w:p>
+            <w:pPr>
+              <w:spacing w:after="0" w:line="240" w:lineRule="auto"/>
+            </w:pPr>
+          </w:p>
+        </w:tc>
+        <w:tc>
+          <w:tcPr>
+            <w:tcW w:w="454" w:type="dxa"/>
           </w:tcPr>
           <w:p>
             <w:pPr>
@@ -12666,17 +10215,17 @@
         </w:tc>
         <w:tc>
           <w:tcPr>
-            <w:tcW w:w="312" w:type="dxa"/>
-          </w:tcPr>
-          <w:p>
-            <w:pPr>
-              <w:spacing w:after="0" w:line="240" w:lineRule="auto"/>
-            </w:pPr>
-          </w:p>
-        </w:tc>
-        <w:tc>
-          <w:tcPr>
-            <w:tcW w:w="598" w:type="dxa"/>
+            <w:tcW w:w="454" w:type="dxa"/>
+          </w:tcPr>
+          <w:p>
+            <w:pPr>
+              <w:spacing w:after="0" w:line="240" w:lineRule="auto"/>
+            </w:pPr>
+          </w:p>
+        </w:tc>
+        <w:tc>
+          <w:tcPr>
+            <w:tcW w:w="454" w:type="dxa"/>
           </w:tcPr>
           <w:p>
             <w:pPr>
@@ -12835,17 +10384,17 @@
         </w:tc>
         <w:tc>
           <w:tcPr>
-            <w:tcW w:w="312" w:type="dxa"/>
-          </w:tcPr>
-          <w:p>
-            <w:pPr>
-              <w:spacing w:after="0" w:line="240" w:lineRule="auto"/>
-            </w:pPr>
-          </w:p>
-        </w:tc>
-        <w:tc>
-          <w:tcPr>
-            <w:tcW w:w="598" w:type="dxa"/>
+            <w:tcW w:w="454" w:type="dxa"/>
+          </w:tcPr>
+          <w:p>
+            <w:pPr>
+              <w:spacing w:after="0" w:line="240" w:lineRule="auto"/>
+            </w:pPr>
+          </w:p>
+        </w:tc>
+        <w:tc>
+          <w:tcPr>
+            <w:tcW w:w="454" w:type="dxa"/>
           </w:tcPr>
           <w:p>
             <w:pPr>
@@ -13013,17 +10562,17 @@
         </w:tc>
         <w:tc>
           <w:tcPr>
-            <w:tcW w:w="312" w:type="dxa"/>
-          </w:tcPr>
-          <w:p>
-            <w:pPr>
-              <w:spacing w:after="0" w:line="240" w:lineRule="auto"/>
-            </w:pPr>
-          </w:p>
-        </w:tc>
-        <w:tc>
-          <w:tcPr>
-            <w:tcW w:w="598" w:type="dxa"/>
+            <w:tcW w:w="454" w:type="dxa"/>
+          </w:tcPr>
+          <w:p>
+            <w:pPr>
+              <w:spacing w:after="0" w:line="240" w:lineRule="auto"/>
+            </w:pPr>
+          </w:p>
+        </w:tc>
+        <w:tc>
+          <w:tcPr>
+            <w:tcW w:w="454" w:type="dxa"/>
           </w:tcPr>
           <w:p>
             <w:pPr>
@@ -13182,17 +10731,17 @@
         </w:tc>
         <w:tc>
           <w:tcPr>
-            <w:tcW w:w="312" w:type="dxa"/>
-          </w:tcPr>
-          <w:p>
-            <w:pPr>
-              <w:spacing w:after="0" w:line="240" w:lineRule="auto"/>
-            </w:pPr>
-          </w:p>
-        </w:tc>
-        <w:tc>
-          <w:tcPr>
-            <w:tcW w:w="598" w:type="dxa"/>
+            <w:tcW w:w="454" w:type="dxa"/>
+          </w:tcPr>
+          <w:p>
+            <w:pPr>
+              <w:spacing w:after="0" w:line="240" w:lineRule="auto"/>
+            </w:pPr>
+          </w:p>
+        </w:tc>
+        <w:tc>
+          <w:tcPr>
+            <w:tcW w:w="454" w:type="dxa"/>
           </w:tcPr>
           <w:p>
             <w:pPr>
@@ -13360,17 +10909,17 @@
         </w:tc>
         <w:tc>
           <w:tcPr>
-            <w:tcW w:w="312" w:type="dxa"/>
-          </w:tcPr>
-          <w:p>
-            <w:pPr>
-              <w:spacing w:after="0" w:line="240" w:lineRule="auto"/>
-            </w:pPr>
-          </w:p>
-        </w:tc>
-        <w:tc>
-          <w:tcPr>
-            <w:tcW w:w="598" w:type="dxa"/>
+            <w:tcW w:w="454" w:type="dxa"/>
+          </w:tcPr>
+          <w:p>
+            <w:pPr>
+              <w:spacing w:after="0" w:line="240" w:lineRule="auto"/>
+            </w:pPr>
+          </w:p>
+        </w:tc>
+        <w:tc>
+          <w:tcPr>
+            <w:tcW w:w="454" w:type="dxa"/>
           </w:tcPr>
           <w:p>
             <w:pPr>
@@ -13529,17 +11078,17 @@
         </w:tc>
         <w:tc>
           <w:tcPr>
-            <w:tcW w:w="312" w:type="dxa"/>
-          </w:tcPr>
-          <w:p>
-            <w:pPr>
-              <w:spacing w:after="0" w:line="240" w:lineRule="auto"/>
-            </w:pPr>
-          </w:p>
-        </w:tc>
-        <w:tc>
-          <w:tcPr>
-            <w:tcW w:w="598" w:type="dxa"/>
+            <w:tcW w:w="454" w:type="dxa"/>
+          </w:tcPr>
+          <w:p>
+            <w:pPr>
+              <w:spacing w:after="0" w:line="240" w:lineRule="auto"/>
+            </w:pPr>
+          </w:p>
+        </w:tc>
+        <w:tc>
+          <w:tcPr>
+            <w:tcW w:w="454" w:type="dxa"/>
           </w:tcPr>
           <w:p>
             <w:pPr>
@@ -13716,17 +11265,17 @@
         </w:tc>
         <w:tc>
           <w:tcPr>
-            <w:tcW w:w="312" w:type="dxa"/>
-          </w:tcPr>
-          <w:p>
-            <w:pPr>
-              <w:spacing w:after="0" w:line="240" w:lineRule="auto"/>
-            </w:pPr>
-          </w:p>
-        </w:tc>
-        <w:tc>
-          <w:tcPr>
-            <w:tcW w:w="598" w:type="dxa"/>
+            <w:tcW w:w="454" w:type="dxa"/>
+          </w:tcPr>
+          <w:p>
+            <w:pPr>
+              <w:spacing w:after="0" w:line="240" w:lineRule="auto"/>
+            </w:pPr>
+          </w:p>
+        </w:tc>
+        <w:tc>
+          <w:tcPr>
+            <w:tcW w:w="454" w:type="dxa"/>
           </w:tcPr>
           <w:p>
             <w:pPr>
@@ -13885,17 +11434,17 @@
         </w:tc>
         <w:tc>
           <w:tcPr>
-            <w:tcW w:w="312" w:type="dxa"/>
-          </w:tcPr>
-          <w:p>
-            <w:pPr>
-              <w:spacing w:after="0" w:line="240" w:lineRule="auto"/>
-            </w:pPr>
-          </w:p>
-        </w:tc>
-        <w:tc>
-          <w:tcPr>
-            <w:tcW w:w="598" w:type="dxa"/>
+            <w:tcW w:w="454" w:type="dxa"/>
+          </w:tcPr>
+          <w:p>
+            <w:pPr>
+              <w:spacing w:after="0" w:line="240" w:lineRule="auto"/>
+            </w:pPr>
+          </w:p>
+        </w:tc>
+        <w:tc>
+          <w:tcPr>
+            <w:tcW w:w="454" w:type="dxa"/>
           </w:tcPr>
           <w:p>
             <w:pPr>
@@ -14073,17 +11622,17 @@
         </w:tc>
         <w:tc>
           <w:tcPr>
-            <w:tcW w:w="312" w:type="dxa"/>
-          </w:tcPr>
-          <w:p>
-            <w:pPr>
-              <w:spacing w:after="0" w:line="240" w:lineRule="auto"/>
-            </w:pPr>
-          </w:p>
-        </w:tc>
-        <w:tc>
-          <w:tcPr>
-            <w:tcW w:w="598" w:type="dxa"/>
+            <w:tcW w:w="454" w:type="dxa"/>
+          </w:tcPr>
+          <w:p>
+            <w:pPr>
+              <w:spacing w:after="0" w:line="240" w:lineRule="auto"/>
+            </w:pPr>
+          </w:p>
+        </w:tc>
+        <w:tc>
+          <w:tcPr>
+            <w:tcW w:w="454" w:type="dxa"/>
             <w:shd w:val="clear" w:color="auto" w:fill="808080" w:themeFill="background1" w:themeFillShade="80"/>
           </w:tcPr>
           <w:p>
@@ -14244,17 +11793,17 @@
         </w:tc>
         <w:tc>
           <w:tcPr>
-            <w:tcW w:w="312" w:type="dxa"/>
-          </w:tcPr>
-          <w:p>
-            <w:pPr>
-              <w:spacing w:after="0" w:line="240" w:lineRule="auto"/>
-            </w:pPr>
-          </w:p>
-        </w:tc>
-        <w:tc>
-          <w:tcPr>
-            <w:tcW w:w="598" w:type="dxa"/>
+            <w:tcW w:w="454" w:type="dxa"/>
+          </w:tcPr>
+          <w:p>
+            <w:pPr>
+              <w:spacing w:after="0" w:line="240" w:lineRule="auto"/>
+            </w:pPr>
+          </w:p>
+        </w:tc>
+        <w:tc>
+          <w:tcPr>
+            <w:tcW w:w="454" w:type="dxa"/>
           </w:tcPr>
           <w:p>
             <w:pPr>
@@ -14436,7 +11985,7 @@
         </w:tc>
         <w:tc>
           <w:tcPr>
-            <w:tcW w:w="312" w:type="dxa"/>
+            <w:tcW w:w="454" w:type="dxa"/>
             <w:shd w:val="clear" w:color="auto" w:fill="808080" w:themeFill="background1" w:themeFillShade="80"/>
           </w:tcPr>
           <w:p>
@@ -14447,7 +11996,7 @@
         </w:tc>
         <w:tc>
           <w:tcPr>
-            <w:tcW w:w="598" w:type="dxa"/>
+            <w:tcW w:w="454" w:type="dxa"/>
             <w:shd w:val="clear" w:color="auto" w:fill="808080" w:themeFill="background1" w:themeFillShade="80"/>
           </w:tcPr>
           <w:p>
@@ -14604,17 +12153,17 @@
         </w:tc>
         <w:tc>
           <w:tcPr>
-            <w:tcW w:w="312" w:type="dxa"/>
-          </w:tcPr>
-          <w:p>
-            <w:pPr>
-              <w:spacing w:after="0" w:line="240" w:lineRule="auto"/>
-            </w:pPr>
-          </w:p>
-        </w:tc>
-        <w:tc>
-          <w:tcPr>
-            <w:tcW w:w="598" w:type="dxa"/>
+            <w:tcW w:w="454" w:type="dxa"/>
+          </w:tcPr>
+          <w:p>
+            <w:pPr>
+              <w:spacing w:after="0" w:line="240" w:lineRule="auto"/>
+            </w:pPr>
+          </w:p>
+        </w:tc>
+        <w:tc>
+          <w:tcPr>
+            <w:tcW w:w="454" w:type="dxa"/>
           </w:tcPr>
           <w:p>
             <w:pPr>
@@ -14674,7 +12223,7 @@
                 <w:szCs w:val="20"/>
               </w:rPr>
             </w:pPr>
-            <w:bookmarkStart w:id="4" w:name="_Hlk98142697"/>
+            <w:bookmarkStart w:id="1" w:name="_Hlk98142697"/>
           </w:p>
           <w:p>
             <w:pPr>
@@ -14798,7 +12347,7 @@
         </w:tc>
         <w:tc>
           <w:tcPr>
-            <w:tcW w:w="312" w:type="dxa"/>
+            <w:tcW w:w="454" w:type="dxa"/>
             <w:shd w:val="clear" w:color="auto" w:fill="808080" w:themeFill="background1" w:themeFillShade="80"/>
           </w:tcPr>
           <w:p>
@@ -14809,7 +12358,7 @@
         </w:tc>
         <w:tc>
           <w:tcPr>
-            <w:tcW w:w="598" w:type="dxa"/>
+            <w:tcW w:w="454" w:type="dxa"/>
             <w:shd w:val="clear" w:color="auto" w:fill="808080" w:themeFill="background1" w:themeFillShade="80"/>
           </w:tcPr>
           <w:p>
@@ -14966,17 +12515,17 @@
         </w:tc>
         <w:tc>
           <w:tcPr>
-            <w:tcW w:w="312" w:type="dxa"/>
-          </w:tcPr>
-          <w:p>
-            <w:pPr>
-              <w:spacing w:after="0" w:line="240" w:lineRule="auto"/>
-            </w:pPr>
-          </w:p>
-        </w:tc>
-        <w:tc>
-          <w:tcPr>
-            <w:tcW w:w="598" w:type="dxa"/>
+            <w:tcW w:w="454" w:type="dxa"/>
+          </w:tcPr>
+          <w:p>
+            <w:pPr>
+              <w:spacing w:after="0" w:line="240" w:lineRule="auto"/>
+            </w:pPr>
+          </w:p>
+        </w:tc>
+        <w:tc>
+          <w:tcPr>
+            <w:tcW w:w="454" w:type="dxa"/>
           </w:tcPr>
           <w:p>
             <w:pPr>
@@ -15016,8 +12565,8 @@
           </w:p>
         </w:tc>
       </w:tr>
-      <w:bookmarkEnd w:id="3"/>
-      <w:bookmarkEnd w:id="4"/>
+      <w:bookmarkEnd w:id="0"/>
+      <w:bookmarkEnd w:id="1"/>
       <w:tr>
         <w:trPr>
           <w:trHeight w:val="578"/>
@@ -15155,17 +12704,17 @@
         </w:tc>
         <w:tc>
           <w:tcPr>
-            <w:tcW w:w="312" w:type="dxa"/>
-          </w:tcPr>
-          <w:p>
-            <w:pPr>
-              <w:spacing w:after="0" w:line="240" w:lineRule="auto"/>
-            </w:pPr>
-          </w:p>
-        </w:tc>
-        <w:tc>
-          <w:tcPr>
-            <w:tcW w:w="598" w:type="dxa"/>
+            <w:tcW w:w="454" w:type="dxa"/>
+          </w:tcPr>
+          <w:p>
+            <w:pPr>
+              <w:spacing w:after="0" w:line="240" w:lineRule="auto"/>
+            </w:pPr>
+          </w:p>
+        </w:tc>
+        <w:tc>
+          <w:tcPr>
+            <w:tcW w:w="454" w:type="dxa"/>
           </w:tcPr>
           <w:p>
             <w:pPr>
@@ -15318,17 +12867,17 @@
         </w:tc>
         <w:tc>
           <w:tcPr>
-            <w:tcW w:w="312" w:type="dxa"/>
-          </w:tcPr>
-          <w:p>
-            <w:pPr>
-              <w:spacing w:after="0" w:line="240" w:lineRule="auto"/>
-            </w:pPr>
-          </w:p>
-        </w:tc>
-        <w:tc>
-          <w:tcPr>
-            <w:tcW w:w="598" w:type="dxa"/>
+            <w:tcW w:w="454" w:type="dxa"/>
+          </w:tcPr>
+          <w:p>
+            <w:pPr>
+              <w:spacing w:after="0" w:line="240" w:lineRule="auto"/>
+            </w:pPr>
+          </w:p>
+        </w:tc>
+        <w:tc>
+          <w:tcPr>
+            <w:tcW w:w="454" w:type="dxa"/>
           </w:tcPr>
           <w:p>
             <w:pPr>
@@ -15505,17 +13054,17 @@
         </w:tc>
         <w:tc>
           <w:tcPr>
-            <w:tcW w:w="312" w:type="dxa"/>
-          </w:tcPr>
-          <w:p>
-            <w:pPr>
-              <w:spacing w:after="0" w:line="240" w:lineRule="auto"/>
-            </w:pPr>
-          </w:p>
-        </w:tc>
-        <w:tc>
-          <w:tcPr>
-            <w:tcW w:w="598" w:type="dxa"/>
+            <w:tcW w:w="454" w:type="dxa"/>
+          </w:tcPr>
+          <w:p>
+            <w:pPr>
+              <w:spacing w:after="0" w:line="240" w:lineRule="auto"/>
+            </w:pPr>
+          </w:p>
+        </w:tc>
+        <w:tc>
+          <w:tcPr>
+            <w:tcW w:w="454" w:type="dxa"/>
           </w:tcPr>
           <w:p>
             <w:pPr>
@@ -15668,17 +13217,17 @@
         </w:tc>
         <w:tc>
           <w:tcPr>
-            <w:tcW w:w="312" w:type="dxa"/>
-          </w:tcPr>
-          <w:p>
-            <w:pPr>
-              <w:spacing w:after="0" w:line="240" w:lineRule="auto"/>
-            </w:pPr>
-          </w:p>
-        </w:tc>
-        <w:tc>
-          <w:tcPr>
-            <w:tcW w:w="598" w:type="dxa"/>
+            <w:tcW w:w="454" w:type="dxa"/>
+          </w:tcPr>
+          <w:p>
+            <w:pPr>
+              <w:spacing w:after="0" w:line="240" w:lineRule="auto"/>
+            </w:pPr>
+          </w:p>
+        </w:tc>
+        <w:tc>
+          <w:tcPr>
+            <w:tcW w:w="454" w:type="dxa"/>
           </w:tcPr>
           <w:p>
             <w:pPr>
@@ -15855,17 +13404,17 @@
         </w:tc>
         <w:tc>
           <w:tcPr>
-            <w:tcW w:w="312" w:type="dxa"/>
-          </w:tcPr>
-          <w:p>
-            <w:pPr>
-              <w:spacing w:after="0" w:line="240" w:lineRule="auto"/>
-            </w:pPr>
-          </w:p>
-        </w:tc>
-        <w:tc>
-          <w:tcPr>
-            <w:tcW w:w="598" w:type="dxa"/>
+            <w:tcW w:w="454" w:type="dxa"/>
+          </w:tcPr>
+          <w:p>
+            <w:pPr>
+              <w:spacing w:after="0" w:line="240" w:lineRule="auto"/>
+            </w:pPr>
+          </w:p>
+        </w:tc>
+        <w:tc>
+          <w:tcPr>
+            <w:tcW w:w="454" w:type="dxa"/>
           </w:tcPr>
           <w:p>
             <w:pPr>
@@ -16019,17 +13568,17 @@
         </w:tc>
         <w:tc>
           <w:tcPr>
-            <w:tcW w:w="312" w:type="dxa"/>
-          </w:tcPr>
-          <w:p>
-            <w:pPr>
-              <w:spacing w:after="0" w:line="240" w:lineRule="auto"/>
-            </w:pPr>
-          </w:p>
-        </w:tc>
-        <w:tc>
-          <w:tcPr>
-            <w:tcW w:w="598" w:type="dxa"/>
+            <w:tcW w:w="454" w:type="dxa"/>
+          </w:tcPr>
+          <w:p>
+            <w:pPr>
+              <w:spacing w:after="0" w:line="240" w:lineRule="auto"/>
+            </w:pPr>
+          </w:p>
+        </w:tc>
+        <w:tc>
+          <w:tcPr>
+            <w:tcW w:w="454" w:type="dxa"/>
           </w:tcPr>
           <w:p>
             <w:pPr>
@@ -16211,7 +13760,7 @@
         </w:tc>
         <w:tc>
           <w:tcPr>
-            <w:tcW w:w="312" w:type="dxa"/>
+            <w:tcW w:w="454" w:type="dxa"/>
             <w:shd w:val="clear" w:color="auto" w:fill="808080" w:themeFill="background1" w:themeFillShade="80"/>
           </w:tcPr>
           <w:p>
@@ -16222,7 +13771,7 @@
         </w:tc>
         <w:tc>
           <w:tcPr>
-            <w:tcW w:w="598" w:type="dxa"/>
+            <w:tcW w:w="454" w:type="dxa"/>
             <w:shd w:val="clear" w:color="auto" w:fill="808080" w:themeFill="background1" w:themeFillShade="80"/>
           </w:tcPr>
           <w:p>
@@ -16378,17 +13927,17 @@
         </w:tc>
         <w:tc>
           <w:tcPr>
-            <w:tcW w:w="312" w:type="dxa"/>
-          </w:tcPr>
-          <w:p>
-            <w:pPr>
-              <w:spacing w:after="0" w:line="240" w:lineRule="auto"/>
-            </w:pPr>
-          </w:p>
-        </w:tc>
-        <w:tc>
-          <w:tcPr>
-            <w:tcW w:w="598" w:type="dxa"/>
+            <w:tcW w:w="454" w:type="dxa"/>
+          </w:tcPr>
+          <w:p>
+            <w:pPr>
+              <w:spacing w:after="0" w:line="240" w:lineRule="auto"/>
+            </w:pPr>
+          </w:p>
+        </w:tc>
+        <w:tc>
+          <w:tcPr>
+            <w:tcW w:w="454" w:type="dxa"/>
           </w:tcPr>
           <w:p>
             <w:pPr>
@@ -38841,7 +36390,7 @@
                 <w:noProof/>
               </w:rPr>
               <w:drawing>
-                <wp:anchor distT="0" distB="0" distL="114300" distR="114300" simplePos="0" relativeHeight="251704332" behindDoc="0" locked="0" layoutInCell="1" allowOverlap="1" wp14:anchorId="7FDA3F70" wp14:editId="3FF6BEF7">
+                <wp:anchor distT="0" distB="0" distL="114300" distR="114300" simplePos="0" relativeHeight="251704332" behindDoc="0" locked="0" layoutInCell="1" allowOverlap="1" wp14:anchorId="7FDA3F70" wp14:editId="656ADFD7">
                   <wp:simplePos x="0" y="0"/>
                   <wp:positionH relativeFrom="column">
                     <wp:posOffset>1419225</wp:posOffset>
@@ -39001,9 +36550,14 @@
       </w:pPr>
     </w:p>
     <w:p>
-      <w:r>
-        <w:br w:type="page"/>
-      </w:r>
+      <w:pPr>
+        <w:sectPr>
+          <w:pgSz w:w="15840" w:h="12240" w:orient="landscape" w:code="1"/>
+          <w:pgMar w:top="709" w:right="720" w:bottom="709" w:left="720" w:header="708" w:footer="708" w:gutter="0"/>
+          <w:cols w:space="708"/>
+          <w:docGrid w:linePitch="360"/>
+        </w:sectPr>
+      </w:pPr>
     </w:p>
     <w:p>
       <w:pPr>
@@ -39012,8 +36566,8 @@
       </w:pPr>
     </w:p>
     <w:sectPr>
-      <w:pgSz w:w="15840" w:h="12240" w:orient="landscape" w:code="1"/>
-      <w:pgMar w:top="709" w:right="720" w:bottom="709" w:left="720" w:header="708" w:footer="708" w:gutter="0"/>
+      <w:pgSz w:w="12240" w:h="15840" w:code="1"/>
+      <w:pgMar w:top="720" w:right="2034" w:bottom="720" w:left="1418" w:header="708" w:footer="708" w:gutter="0"/>
       <w:cols w:space="708"/>
       <w:docGrid w:linePitch="360"/>
     </w:sectPr>

</xml_diff>